<commit_message>
updated information security policy
</commit_message>
<xml_diff>
--- a/srs/Information-Security-Policy-Plan.docx
+++ b/srs/Information-Security-Policy-Plan.docx
@@ -599,15 +599,7 @@
           <w:sz w:val="24"/>
           <w:szCs w:val="24"/>
         </w:rPr>
-        <w:t xml:space="preserve">- </w:t>
-      </w:r>
-      <w:r>
-        <w:rPr>
-          <w:rFonts w:ascii="Arial" w:hAnsi="Arial" w:cs="Arial"/>
-          <w:sz w:val="24"/>
-          <w:szCs w:val="24"/>
-        </w:rPr>
-        <w:t>the one who maintains the system's operation, provides technical support to users, safeguards patient data, and conducts training sessions to help users understand the system and protect data effectively. Additionally, the System Administrator is the only one who can create accounts for doctors within the system.</w:t>
+        <w:t>- the one who maintains the system's operation, provides technical support to users, safeguards patient data, and conducts training sessions to help users understand the system and protect data effectively. Additionally, the System Administrator is the only one who can create accounts for doctors within the system.</w:t>
       </w:r>
     </w:p>
     <w:p>
@@ -2048,6 +2040,7 @@
         </w:rPr>
       </w:pPr>
     </w:p>
+    <w:p/>
     <w:p>
       <w:r>
         <w:rPr>
@@ -2058,18 +2051,18 @@
         <mc:AlternateContent>
           <mc:Choice Requires="wps">
             <w:drawing>
-              <wp:anchor distT="45720" distB="45720" distL="114300" distR="114300" simplePos="0" relativeHeight="251669504" behindDoc="0" locked="0" layoutInCell="1" allowOverlap="1" wp14:anchorId="32E7205F" wp14:editId="67D1AB7C">
+              <wp:anchor distT="45720" distB="45720" distL="114300" distR="114300" simplePos="0" relativeHeight="251677696" behindDoc="0" locked="0" layoutInCell="1" allowOverlap="1" wp14:anchorId="6B13FE76" wp14:editId="40EF472A">
                 <wp:simplePos x="0" y="0"/>
                 <wp:positionH relativeFrom="margin">
-                  <wp:align>center</wp:align>
+                  <wp:posOffset>1714047</wp:posOffset>
                 </wp:positionH>
                 <wp:positionV relativeFrom="paragraph">
-                  <wp:posOffset>4868</wp:posOffset>
+                  <wp:posOffset>0</wp:posOffset>
                 </wp:positionV>
-                <wp:extent cx="2360930" cy="1404620"/>
-                <wp:effectExtent l="0" t="0" r="22860" b="11430"/>
+                <wp:extent cx="2750185" cy="1247775"/>
+                <wp:effectExtent l="0" t="0" r="12065" b="28575"/>
                 <wp:wrapSquare wrapText="bothSides"/>
-                <wp:docPr id="31" name="Text Box 2"/>
+                <wp:docPr id="45749363" name="Text Box 2"/>
                 <wp:cNvGraphicFramePr>
                   <a:graphicFrameLocks xmlns:a="http://schemas.openxmlformats.org/drawingml/2006/main"/>
                 </wp:cNvGraphicFramePr>
@@ -2082,7 +2075,7 @@
                       <wps:spPr bwMode="auto">
                         <a:xfrm>
                           <a:off x="0" y="0"/>
-                          <a:ext cx="2360930" cy="1404620"/>
+                          <a:ext cx="2750185" cy="1247775"/>
                         </a:xfrm>
                         <a:prstGeom prst="rect">
                           <a:avLst/>
@@ -2103,281 +2096,13 @@
                         <w:txbxContent>
                           <w:p>
                             <w:pPr>
-                              <w:jc w:val="center"/>
                               <w:rPr>
                                 <w:sz w:val="36"/>
                                 <w:szCs w:val="36"/>
+                                <w:lang w:val="en-US"/>
                               </w:rPr>
                             </w:pPr>
-                            <w:r>
-                              <w:rPr>
-                                <w:sz w:val="36"/>
-                                <w:szCs w:val="36"/>
-                              </w:rPr>
-                              <w:t>SYSTEM ADMINISTRATOR</w:t>
-                            </w:r>
                           </w:p>
-                        </w:txbxContent>
-                      </wps:txbx>
-                      <wps:bodyPr rot="0" vert="horz" wrap="square" lIns="91440" tIns="45720" rIns="91440" bIns="45720" anchor="t" anchorCtr="0">
-                        <a:spAutoFit/>
-                      </wps:bodyPr>
-                    </wps:wsp>
-                  </a:graphicData>
-                </a:graphic>
-                <wp14:sizeRelH relativeFrom="margin">
-                  <wp14:pctWidth>40000</wp14:pctWidth>
-                </wp14:sizeRelH>
-                <wp14:sizeRelV relativeFrom="margin">
-                  <wp14:pctHeight>20000</wp14:pctHeight>
-                </wp14:sizeRelV>
-              </wp:anchor>
-            </w:drawing>
-          </mc:Choice>
-          <mc:Fallback>
-            <w:pict>
-              <v:shapetype w14:anchorId="32E7205F" id="_x0000_t202" coordsize="21600,21600" o:spt="202" path="m,l,21600r21600,l21600,xe">
-                <v:stroke joinstyle="miter"/>
-                <v:path gradientshapeok="t" o:connecttype="rect"/>
-              </v:shapetype>
-              <v:shape id="Text Box 2" o:spid="_x0000_s1026" type="#_x0000_t202" style="position:absolute;margin-left:0;margin-top:.4pt;width:185.9pt;height:110.6pt;z-index:251669504;visibility:visible;mso-wrap-style:square;mso-width-percent:400;mso-height-percent:200;mso-wrap-distance-left:9pt;mso-wrap-distance-top:3.6pt;mso-wrap-distance-right:9pt;mso-wrap-distance-bottom:3.6pt;mso-position-horizontal:center;mso-position-horizontal-relative:margin;mso-position-vertical:absolute;mso-position-vertical-relative:text;mso-width-percent:400;mso-height-percent:200;mso-width-relative:margin;mso-height-relative:margin;v-text-anchor:top" o:gfxdata="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">
-                <v:textbox style="mso-fit-shape-to-text:t">
-                  <w:txbxContent>
-                    <w:p>
-                      <w:pPr>
-                        <w:jc w:val="center"/>
-                        <w:rPr>
-                          <w:sz w:val="36"/>
-                          <w:szCs w:val="36"/>
-                        </w:rPr>
-                      </w:pPr>
-                      <w:r>
-                        <w:rPr>
-                          <w:sz w:val="36"/>
-                          <w:szCs w:val="36"/>
-                        </w:rPr>
-                        <w:t>SYSTEM ADMINISTRATOR</w:t>
-                      </w:r>
-                    </w:p>
-                  </w:txbxContent>
-                </v:textbox>
-                <w10:wrap type="square" anchorx="margin"/>
-              </v:shape>
-            </w:pict>
-          </mc:Fallback>
-        </mc:AlternateContent>
-      </w:r>
-    </w:p>
-    <w:p/>
-    <w:p/>
-    <w:p>
-      <w:r>
-        <w:rPr>
-          <w:noProof/>
-          <w:lang w:val="en-US"/>
-        </w:rPr>
-        <mc:AlternateContent>
-          <mc:Choice Requires="wps">
-            <w:drawing>
-              <wp:anchor distT="0" distB="0" distL="114300" distR="114300" simplePos="0" relativeHeight="251667456" behindDoc="0" locked="0" layoutInCell="1" allowOverlap="1" wp14:anchorId="37ABDD8F" wp14:editId="77F6E028">
-                <wp:simplePos x="0" y="0"/>
-                <wp:positionH relativeFrom="margin">
-                  <wp:posOffset>3183509</wp:posOffset>
-                </wp:positionH>
-                <wp:positionV relativeFrom="paragraph">
-                  <wp:posOffset>7620</wp:posOffset>
-                </wp:positionV>
-                <wp:extent cx="720852" cy="987552"/>
-                <wp:effectExtent l="0" t="0" r="60325" b="60325"/>
-                <wp:wrapNone/>
-                <wp:docPr id="29" name="Straight Arrow Connector 29"/>
-                <wp:cNvGraphicFramePr/>
-                <a:graphic xmlns:a="http://schemas.openxmlformats.org/drawingml/2006/main">
-                  <a:graphicData uri="http://schemas.microsoft.com/office/word/2010/wordprocessingShape">
-                    <wps:wsp>
-                      <wps:cNvCnPr/>
-                      <wps:spPr>
-                        <a:xfrm>
-                          <a:off x="0" y="0"/>
-                          <a:ext cx="720852" cy="987552"/>
-                        </a:xfrm>
-                        <a:prstGeom prst="straightConnector1">
-                          <a:avLst/>
-                        </a:prstGeom>
-                        <a:ln>
-                          <a:tailEnd type="triangle"/>
-                        </a:ln>
-                      </wps:spPr>
-                      <wps:style>
-                        <a:lnRef idx="1">
-                          <a:schemeClr val="dk1"/>
-                        </a:lnRef>
-                        <a:fillRef idx="0">
-                          <a:schemeClr val="dk1"/>
-                        </a:fillRef>
-                        <a:effectRef idx="0">
-                          <a:schemeClr val="dk1"/>
-                        </a:effectRef>
-                        <a:fontRef idx="minor">
-                          <a:schemeClr val="tx1"/>
-                        </a:fontRef>
-                      </wps:style>
-                      <wps:bodyPr/>
-                    </wps:wsp>
-                  </a:graphicData>
-                </a:graphic>
-                <wp14:sizeRelH relativeFrom="margin">
-                  <wp14:pctWidth>0</wp14:pctWidth>
-                </wp14:sizeRelH>
-                <wp14:sizeRelV relativeFrom="margin">
-                  <wp14:pctHeight>0</wp14:pctHeight>
-                </wp14:sizeRelV>
-              </wp:anchor>
-            </w:drawing>
-          </mc:Choice>
-          <mc:Fallback>
-            <w:pict>
-              <v:shapetype w14:anchorId="282FDCEC" id="_x0000_t32" coordsize="21600,21600" o:spt="32" o:oned="t" path="m,l21600,21600e" filled="f">
-                <v:path arrowok="t" fillok="f" o:connecttype="none"/>
-                <o:lock v:ext="edit" shapetype="t"/>
-              </v:shapetype>
-              <v:shape id="Straight Arrow Connector 29" o:spid="_x0000_s1026" type="#_x0000_t32" style="position:absolute;margin-left:250.65pt;margin-top:.6pt;width:56.75pt;height:77.75pt;z-index:251667456;visibility:visible;mso-wrap-style:square;mso-width-percent:0;mso-height-percent:0;mso-wrap-distance-left:9pt;mso-wrap-distance-top:0;mso-wrap-distance-right:9pt;mso-wrap-distance-bottom:0;mso-position-horizontal:absolute;mso-position-horizontal-relative:margin;mso-position-vertical:absolute;mso-position-vertical-relative:text;mso-width-percent:0;mso-height-percent:0;mso-width-relative:margin;mso-height-relative:margin" o:gfxdata="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" strokecolor="black [3200]" strokeweight=".5pt">
-                <v:stroke endarrow="block" joinstyle="miter"/>
-                <w10:wrap anchorx="margin"/>
-              </v:shape>
-            </w:pict>
-          </mc:Fallback>
-        </mc:AlternateContent>
-      </w:r>
-      <w:r>
-        <w:rPr>
-          <w:noProof/>
-          <w:lang w:val="en-US"/>
-        </w:rPr>
-        <mc:AlternateContent>
-          <mc:Choice Requires="wps">
-            <w:drawing>
-              <wp:anchor distT="0" distB="0" distL="114300" distR="114300" simplePos="0" relativeHeight="251660288" behindDoc="0" locked="0" layoutInCell="1" allowOverlap="1" wp14:anchorId="71AC9F1E" wp14:editId="7313053C">
-                <wp:simplePos x="0" y="0"/>
-                <wp:positionH relativeFrom="column">
-                  <wp:posOffset>1557401</wp:posOffset>
-                </wp:positionH>
-                <wp:positionV relativeFrom="paragraph">
-                  <wp:posOffset>7620</wp:posOffset>
-                </wp:positionV>
-                <wp:extent cx="1057656" cy="1000760"/>
-                <wp:effectExtent l="38100" t="0" r="28575" b="66040"/>
-                <wp:wrapNone/>
-                <wp:docPr id="6" name="Straight Arrow Connector 6"/>
-                <wp:cNvGraphicFramePr/>
-                <a:graphic xmlns:a="http://schemas.openxmlformats.org/drawingml/2006/main">
-                  <a:graphicData uri="http://schemas.microsoft.com/office/word/2010/wordprocessingShape">
-                    <wps:wsp>
-                      <wps:cNvCnPr/>
-                      <wps:spPr>
-                        <a:xfrm flipH="1">
-                          <a:off x="0" y="0"/>
-                          <a:ext cx="1057656" cy="1000760"/>
-                        </a:xfrm>
-                        <a:prstGeom prst="straightConnector1">
-                          <a:avLst/>
-                        </a:prstGeom>
-                        <a:ln>
-                          <a:tailEnd type="triangle"/>
-                        </a:ln>
-                      </wps:spPr>
-                      <wps:style>
-                        <a:lnRef idx="1">
-                          <a:schemeClr val="dk1"/>
-                        </a:lnRef>
-                        <a:fillRef idx="0">
-                          <a:schemeClr val="dk1"/>
-                        </a:fillRef>
-                        <a:effectRef idx="0">
-                          <a:schemeClr val="dk1"/>
-                        </a:effectRef>
-                        <a:fontRef idx="minor">
-                          <a:schemeClr val="tx1"/>
-                        </a:fontRef>
-                      </wps:style>
-                      <wps:bodyPr/>
-                    </wps:wsp>
-                  </a:graphicData>
-                </a:graphic>
-                <wp14:sizeRelH relativeFrom="margin">
-                  <wp14:pctWidth>0</wp14:pctWidth>
-                </wp14:sizeRelH>
-                <wp14:sizeRelV relativeFrom="margin">
-                  <wp14:pctHeight>0</wp14:pctHeight>
-                </wp14:sizeRelV>
-              </wp:anchor>
-            </w:drawing>
-          </mc:Choice>
-          <mc:Fallback>
-            <w:pict>
-              <v:shape w14:anchorId="5E363B9A" id="Straight Arrow Connector 6" o:spid="_x0000_s1026" type="#_x0000_t32" style="position:absolute;margin-left:122.65pt;margin-top:.6pt;width:83.3pt;height:78.8pt;flip:x;z-index:251660288;visibility:visible;mso-wrap-style:square;mso-width-percent:0;mso-height-percent:0;mso-wrap-distance-left:9pt;mso-wrap-distance-top:0;mso-wrap-distance-right:9pt;mso-wrap-distance-bottom:0;mso-position-horizontal:absolute;mso-position-horizontal-relative:text;mso-position-vertical:absolute;mso-position-vertical-relative:text;mso-width-percent:0;mso-height-percent:0;mso-width-relative:margin;mso-height-relative:margin" o:gfxdata="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" strokecolor="black [3200]" strokeweight=".5pt">
-                <v:stroke endarrow="block" joinstyle="miter"/>
-              </v:shape>
-            </w:pict>
-          </mc:Fallback>
-        </mc:AlternateContent>
-      </w:r>
-    </w:p>
-    <w:p/>
-    <w:p/>
-    <w:p/>
-    <w:p>
-      <w:r>
-        <w:rPr>
-          <w:noProof/>
-          <w:lang w:val="en-US"/>
-        </w:rPr>
-        <mc:AlternateContent>
-          <mc:Choice Requires="wps">
-            <w:drawing>
-              <wp:anchor distT="45720" distB="45720" distL="114300" distR="114300" simplePos="0" relativeHeight="251671552" behindDoc="0" locked="0" layoutInCell="1" allowOverlap="1" wp14:anchorId="27EC0B9E" wp14:editId="52AFA8B8">
-                <wp:simplePos x="0" y="0"/>
-                <wp:positionH relativeFrom="column">
-                  <wp:posOffset>3050667</wp:posOffset>
-                </wp:positionH>
-                <wp:positionV relativeFrom="paragraph">
-                  <wp:posOffset>4572</wp:posOffset>
-                </wp:positionV>
-                <wp:extent cx="1617980" cy="356235"/>
-                <wp:effectExtent l="0" t="0" r="20320" b="24765"/>
-                <wp:wrapSquare wrapText="bothSides"/>
-                <wp:docPr id="1059754029" name="Text Box 2"/>
-                <wp:cNvGraphicFramePr>
-                  <a:graphicFrameLocks xmlns:a="http://schemas.openxmlformats.org/drawingml/2006/main"/>
-                </wp:cNvGraphicFramePr>
-                <a:graphic xmlns:a="http://schemas.openxmlformats.org/drawingml/2006/main">
-                  <a:graphicData uri="http://schemas.microsoft.com/office/word/2010/wordprocessingShape">
-                    <wps:wsp>
-                      <wps:cNvSpPr txBox="1">
-                        <a:spLocks noChangeArrowheads="1"/>
-                      </wps:cNvSpPr>
-                      <wps:spPr bwMode="auto">
-                        <a:xfrm>
-                          <a:off x="0" y="0"/>
-                          <a:ext cx="1617980" cy="356235"/>
-                        </a:xfrm>
-                        <a:prstGeom prst="rect">
-                          <a:avLst/>
-                        </a:prstGeom>
-                        <a:solidFill>
-                          <a:srgbClr val="FFFFFF"/>
-                        </a:solidFill>
-                        <a:ln w="9525">
-                          <a:solidFill>
-                            <a:srgbClr val="000000"/>
-                          </a:solidFill>
-                          <a:miter lim="800000"/>
-                          <a:headEnd/>
-                          <a:tailEnd/>
-                        </a:ln>
-                      </wps:spPr>
-                      <wps:txbx>
-                        <w:txbxContent>
                           <w:p>
                             <w:pPr>
                               <w:jc w:val="center"/>
@@ -2393,7 +2118,7 @@
                                 <w:szCs w:val="36"/>
                                 <w:lang w:val="en-US"/>
                               </w:rPr>
-                              <w:t>Patient</w:t>
+                              <w:t>Central Server</w:t>
                             </w:r>
                           </w:p>
                         </w:txbxContent>
@@ -2415,9 +2140,22 @@
           </mc:Choice>
           <mc:Fallback>
             <w:pict>
-              <v:shape w14:anchorId="27EC0B9E" id="_x0000_s1027" type="#_x0000_t202" style="position:absolute;margin-left:240.2pt;margin-top:.35pt;width:127.4pt;height:28.05pt;z-index:251671552;visibility:visible;mso-wrap-style:square;mso-width-percent:0;mso-height-percent:0;mso-wrap-distance-left:9pt;mso-wrap-distance-top:3.6pt;mso-wrap-distance-right:9pt;mso-wrap-distance-bottom:3.6pt;mso-position-horizontal:absolute;mso-position-horizontal-relative:text;mso-position-vertical:absolute;mso-position-vertical-relative:text;mso-width-percent:0;mso-height-percent:0;mso-width-relative:margin;mso-height-relative:margin;v-text-anchor:top" o:gfxdata="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">
+              <v:shapetype w14:anchorId="6B13FE76" id="_x0000_t202" coordsize="21600,21600" o:spt="202" path="m,l,21600r21600,l21600,xe">
+                <v:stroke joinstyle="miter"/>
+                <v:path gradientshapeok="t" o:connecttype="rect"/>
+              </v:shapetype>
+              <v:shape id="Text Box 2" o:spid="_x0000_s1026" type="#_x0000_t202" style="position:absolute;margin-left:134.95pt;margin-top:0;width:216.55pt;height:98.25pt;z-index:251677696;visibility:visible;mso-wrap-style:square;mso-width-percent:0;mso-height-percent:0;mso-wrap-distance-left:9pt;mso-wrap-distance-top:3.6pt;mso-wrap-distance-right:9pt;mso-wrap-distance-bottom:3.6pt;mso-position-horizontal:absolute;mso-position-horizontal-relative:margin;mso-position-vertical:absolute;mso-position-vertical-relative:text;mso-width-percent:0;mso-height-percent:0;mso-width-relative:margin;mso-height-relative:margin;v-text-anchor:top" o:gfxdata="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">
                 <v:textbox>
                   <w:txbxContent>
+                    <w:p>
+                      <w:pPr>
+                        <w:rPr>
+                          <w:sz w:val="36"/>
+                          <w:szCs w:val="36"/>
+                          <w:lang w:val="en-US"/>
+                        </w:rPr>
+                      </w:pPr>
+                    </w:p>
                     <w:p>
                       <w:pPr>
                         <w:jc w:val="center"/>
@@ -2433,17 +2171,22 @@
                           <w:szCs w:val="36"/>
                           <w:lang w:val="en-US"/>
                         </w:rPr>
-                        <w:t>Patient</w:t>
+                        <w:t>Central Server</w:t>
                       </w:r>
                     </w:p>
                   </w:txbxContent>
                 </v:textbox>
-                <w10:wrap type="square"/>
+                <w10:wrap type="square" anchorx="margin"/>
               </v:shape>
             </w:pict>
           </mc:Fallback>
         </mc:AlternateContent>
       </w:r>
+    </w:p>
+    <w:p/>
+    <w:p/>
+    <w:p/>
+    <w:p>
       <w:r>
         <w:rPr>
           <w:noProof/>
@@ -2452,208 +2195,13 @@
         <mc:AlternateContent>
           <mc:Choice Requires="wps">
             <w:drawing>
-              <wp:anchor distT="45720" distB="45720" distL="114300" distR="114300" simplePos="0" relativeHeight="251661312" behindDoc="0" locked="0" layoutInCell="1" allowOverlap="1" wp14:anchorId="59B0ADF5" wp14:editId="76CE206B">
+              <wp:anchor distT="45720" distB="45720" distL="114300" distR="114300" simplePos="0" relativeHeight="251673600" behindDoc="0" locked="0" layoutInCell="1" allowOverlap="1" wp14:anchorId="4FD95772" wp14:editId="0E3019ED">
                 <wp:simplePos x="0" y="0"/>
-                <wp:positionH relativeFrom="column">
-                  <wp:posOffset>859536</wp:posOffset>
+                <wp:positionH relativeFrom="margin">
+                  <wp:posOffset>130175</wp:posOffset>
                 </wp:positionH>
                 <wp:positionV relativeFrom="paragraph">
-                  <wp:posOffset>7747</wp:posOffset>
-                </wp:positionV>
-                <wp:extent cx="1617980" cy="356235"/>
-                <wp:effectExtent l="0" t="0" r="20320" b="24765"/>
-                <wp:wrapSquare wrapText="bothSides"/>
-                <wp:docPr id="217" name="Text Box 2"/>
-                <wp:cNvGraphicFramePr>
-                  <a:graphicFrameLocks xmlns:a="http://schemas.openxmlformats.org/drawingml/2006/main"/>
-                </wp:cNvGraphicFramePr>
-                <a:graphic xmlns:a="http://schemas.openxmlformats.org/drawingml/2006/main">
-                  <a:graphicData uri="http://schemas.microsoft.com/office/word/2010/wordprocessingShape">
-                    <wps:wsp>
-                      <wps:cNvSpPr txBox="1">
-                        <a:spLocks noChangeArrowheads="1"/>
-                      </wps:cNvSpPr>
-                      <wps:spPr bwMode="auto">
-                        <a:xfrm>
-                          <a:off x="0" y="0"/>
-                          <a:ext cx="1617980" cy="356235"/>
-                        </a:xfrm>
-                        <a:prstGeom prst="rect">
-                          <a:avLst/>
-                        </a:prstGeom>
-                        <a:solidFill>
-                          <a:srgbClr val="FFFFFF"/>
-                        </a:solidFill>
-                        <a:ln w="9525">
-                          <a:solidFill>
-                            <a:srgbClr val="000000"/>
-                          </a:solidFill>
-                          <a:miter lim="800000"/>
-                          <a:headEnd/>
-                          <a:tailEnd/>
-                        </a:ln>
-                      </wps:spPr>
-                      <wps:txbx>
-                        <w:txbxContent>
-                          <w:p>
-                            <w:pPr>
-                              <w:jc w:val="center"/>
-                              <w:rPr>
-                                <w:sz w:val="36"/>
-                                <w:szCs w:val="36"/>
-                                <w:lang w:val="en-US"/>
-                              </w:rPr>
-                            </w:pPr>
-                            <w:r>
-                              <w:rPr>
-                                <w:sz w:val="36"/>
-                                <w:szCs w:val="36"/>
-                                <w:lang w:val="en-US"/>
-                              </w:rPr>
-                              <w:t>Doctors</w:t>
-                            </w:r>
-                          </w:p>
-                        </w:txbxContent>
-                      </wps:txbx>
-                      <wps:bodyPr rot="0" vert="horz" wrap="square" lIns="91440" tIns="45720" rIns="91440" bIns="45720" anchor="t" anchorCtr="0">
-                        <a:noAutofit/>
-                      </wps:bodyPr>
-                    </wps:wsp>
-                  </a:graphicData>
-                </a:graphic>
-                <wp14:sizeRelH relativeFrom="margin">
-                  <wp14:pctWidth>0</wp14:pctWidth>
-                </wp14:sizeRelH>
-                <wp14:sizeRelV relativeFrom="margin">
-                  <wp14:pctHeight>0</wp14:pctHeight>
-                </wp14:sizeRelV>
-              </wp:anchor>
-            </w:drawing>
-          </mc:Choice>
-          <mc:Fallback>
-            <w:pict>
-              <v:shape w14:anchorId="59B0ADF5" id="_x0000_s1028" type="#_x0000_t202" style="position:absolute;margin-left:67.7pt;margin-top:.6pt;width:127.4pt;height:28.05pt;z-index:251661312;visibility:visible;mso-wrap-style:square;mso-width-percent:0;mso-height-percent:0;mso-wrap-distance-left:9pt;mso-wrap-distance-top:3.6pt;mso-wrap-distance-right:9pt;mso-wrap-distance-bottom:3.6pt;mso-position-horizontal:absolute;mso-position-horizontal-relative:text;mso-position-vertical:absolute;mso-position-vertical-relative:text;mso-width-percent:0;mso-height-percent:0;mso-width-relative:margin;mso-height-relative:margin;v-text-anchor:top" o:gfxdata="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">
-                <v:textbox>
-                  <w:txbxContent>
-                    <w:p>
-                      <w:pPr>
-                        <w:jc w:val="center"/>
-                        <w:rPr>
-                          <w:sz w:val="36"/>
-                          <w:szCs w:val="36"/>
-                          <w:lang w:val="en-US"/>
-                        </w:rPr>
-                      </w:pPr>
-                      <w:r>
-                        <w:rPr>
-                          <w:sz w:val="36"/>
-                          <w:szCs w:val="36"/>
-                          <w:lang w:val="en-US"/>
-                        </w:rPr>
-                        <w:t>Doctors</w:t>
-                      </w:r>
-                    </w:p>
-                  </w:txbxContent>
-                </v:textbox>
-                <w10:wrap type="square"/>
-              </v:shape>
-            </w:pict>
-          </mc:Fallback>
-        </mc:AlternateContent>
-      </w:r>
-    </w:p>
-    <w:p>
-      <w:r>
-        <w:rPr>
-          <w:noProof/>
-          <w:lang w:val="en-US"/>
-        </w:rPr>
-        <mc:AlternateContent>
-          <mc:Choice Requires="wps">
-            <w:drawing>
-              <wp:anchor distT="0" distB="0" distL="114300" distR="114300" simplePos="0" relativeHeight="251675648" behindDoc="0" locked="0" layoutInCell="1" allowOverlap="1" wp14:anchorId="5ED54206" wp14:editId="491A1CC4">
-                <wp:simplePos x="0" y="0"/>
-                <wp:positionH relativeFrom="column">
-                  <wp:posOffset>1620647</wp:posOffset>
-                </wp:positionH>
-                <wp:positionV relativeFrom="paragraph">
-                  <wp:posOffset>136017</wp:posOffset>
-                </wp:positionV>
-                <wp:extent cx="45719" cy="649097"/>
-                <wp:effectExtent l="76200" t="0" r="50165" b="55880"/>
-                <wp:wrapNone/>
-                <wp:docPr id="1855221135" name="Straight Arrow Connector 1855221135"/>
-                <wp:cNvGraphicFramePr/>
-                <a:graphic xmlns:a="http://schemas.openxmlformats.org/drawingml/2006/main">
-                  <a:graphicData uri="http://schemas.microsoft.com/office/word/2010/wordprocessingShape">
-                    <wps:wsp>
-                      <wps:cNvCnPr/>
-                      <wps:spPr>
-                        <a:xfrm flipH="1">
-                          <a:off x="0" y="0"/>
-                          <a:ext cx="45719" cy="649097"/>
-                        </a:xfrm>
-                        <a:prstGeom prst="straightConnector1">
-                          <a:avLst/>
-                        </a:prstGeom>
-                        <a:ln>
-                          <a:tailEnd type="triangle"/>
-                        </a:ln>
-                      </wps:spPr>
-                      <wps:style>
-                        <a:lnRef idx="1">
-                          <a:schemeClr val="dk1"/>
-                        </a:lnRef>
-                        <a:fillRef idx="0">
-                          <a:schemeClr val="dk1"/>
-                        </a:fillRef>
-                        <a:effectRef idx="0">
-                          <a:schemeClr val="dk1"/>
-                        </a:effectRef>
-                        <a:fontRef idx="minor">
-                          <a:schemeClr val="tx1"/>
-                        </a:fontRef>
-                      </wps:style>
-                      <wps:bodyPr/>
-                    </wps:wsp>
-                  </a:graphicData>
-                </a:graphic>
-                <wp14:sizeRelH relativeFrom="margin">
-                  <wp14:pctWidth>0</wp14:pctWidth>
-                </wp14:sizeRelH>
-                <wp14:sizeRelV relativeFrom="margin">
-                  <wp14:pctHeight>0</wp14:pctHeight>
-                </wp14:sizeRelV>
-              </wp:anchor>
-            </w:drawing>
-          </mc:Choice>
-          <mc:Fallback>
-            <w:pict>
-              <v:shape w14:anchorId="448A6840" id="Straight Arrow Connector 1855221135" o:spid="_x0000_s1026" type="#_x0000_t32" style="position:absolute;margin-left:127.6pt;margin-top:10.7pt;width:3.6pt;height:51.1pt;flip:x;z-index:251675648;visibility:visible;mso-wrap-style:square;mso-width-percent:0;mso-height-percent:0;mso-wrap-distance-left:9pt;mso-wrap-distance-top:0;mso-wrap-distance-right:9pt;mso-wrap-distance-bottom:0;mso-position-horizontal:absolute;mso-position-horizontal-relative:text;mso-position-vertical:absolute;mso-position-vertical-relative:text;mso-width-percent:0;mso-height-percent:0;mso-width-relative:margin;mso-height-relative:margin" o:gfxdata="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" strokecolor="black [3200]" strokeweight=".5pt">
-                <v:stroke endarrow="block" joinstyle="miter"/>
-              </v:shape>
-            </w:pict>
-          </mc:Fallback>
-        </mc:AlternateContent>
-      </w:r>
-    </w:p>
-    <w:p/>
-    <w:p>
-      <w:r>
-        <w:rPr>
-          <w:noProof/>
-          <w:lang w:val="en-US"/>
-        </w:rPr>
-        <mc:AlternateContent>
-          <mc:Choice Requires="wps">
-            <w:drawing>
-              <wp:anchor distT="45720" distB="45720" distL="114300" distR="114300" simplePos="0" relativeHeight="251673600" behindDoc="0" locked="0" layoutInCell="1" allowOverlap="1" wp14:anchorId="4FD95772" wp14:editId="32352025">
-                <wp:simplePos x="0" y="0"/>
-                <wp:positionH relativeFrom="column">
-                  <wp:posOffset>801243</wp:posOffset>
-                </wp:positionH>
-                <wp:positionV relativeFrom="paragraph">
-                  <wp:posOffset>260477</wp:posOffset>
+                  <wp:posOffset>878205</wp:posOffset>
                 </wp:positionV>
                 <wp:extent cx="1617980" cy="356235"/>
                 <wp:effectExtent l="0" t="0" r="20320" b="24765"/>
@@ -2727,7 +2275,7 @@
           </mc:Choice>
           <mc:Fallback>
             <w:pict>
-              <v:shape w14:anchorId="4FD95772" id="_x0000_s1029" type="#_x0000_t202" style="position:absolute;margin-left:63.1pt;margin-top:20.5pt;width:127.4pt;height:28.05pt;z-index:251673600;visibility:visible;mso-wrap-style:square;mso-width-percent:0;mso-height-percent:0;mso-wrap-distance-left:9pt;mso-wrap-distance-top:3.6pt;mso-wrap-distance-right:9pt;mso-wrap-distance-bottom:3.6pt;mso-position-horizontal:absolute;mso-position-horizontal-relative:text;mso-position-vertical:absolute;mso-position-vertical-relative:text;mso-width-percent:0;mso-height-percent:0;mso-width-relative:margin;mso-height-relative:margin;v-text-anchor:top" o:gfxdata="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">
+              <v:shape w14:anchorId="4FD95772" id="_x0000_s1027" type="#_x0000_t202" style="position:absolute;margin-left:10.25pt;margin-top:69.15pt;width:127.4pt;height:28.05pt;z-index:251673600;visibility:visible;mso-wrap-style:square;mso-width-percent:0;mso-height-percent:0;mso-wrap-distance-left:9pt;mso-wrap-distance-top:3.6pt;mso-wrap-distance-right:9pt;mso-wrap-distance-bottom:3.6pt;mso-position-horizontal:absolute;mso-position-horizontal-relative:margin;mso-position-vertical:absolute;mso-position-vertical-relative:text;mso-width-percent:0;mso-height-percent:0;mso-width-relative:margin;mso-height-relative:margin;v-text-anchor:top" o:gfxdata="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">
                 <v:textbox>
                   <w:txbxContent>
                     <w:p>
@@ -2750,25 +2298,470 @@
                     </w:p>
                   </w:txbxContent>
                 </v:textbox>
+                <w10:wrap type="square" anchorx="margin"/>
+              </v:shape>
+            </w:pict>
+          </mc:Fallback>
+        </mc:AlternateContent>
+      </w:r>
+      <w:r>
+        <w:rPr>
+          <w:noProof/>
+          <w:lang w:val="en-US"/>
+        </w:rPr>
+        <mc:AlternateContent>
+          <mc:Choice Requires="wps">
+            <w:drawing>
+              <wp:anchor distT="45720" distB="45720" distL="114300" distR="114300" simplePos="0" relativeHeight="251661312" behindDoc="0" locked="0" layoutInCell="1" allowOverlap="1" wp14:anchorId="59B0ADF5" wp14:editId="30C845F2">
+                <wp:simplePos x="0" y="0"/>
+                <wp:positionH relativeFrom="column">
+                  <wp:posOffset>4169410</wp:posOffset>
+                </wp:positionH>
+                <wp:positionV relativeFrom="paragraph">
+                  <wp:posOffset>878205</wp:posOffset>
+                </wp:positionV>
+                <wp:extent cx="1617980" cy="356235"/>
+                <wp:effectExtent l="0" t="0" r="20320" b="24765"/>
+                <wp:wrapSquare wrapText="bothSides"/>
+                <wp:docPr id="217" name="Text Box 2"/>
+                <wp:cNvGraphicFramePr>
+                  <a:graphicFrameLocks xmlns:a="http://schemas.openxmlformats.org/drawingml/2006/main"/>
+                </wp:cNvGraphicFramePr>
+                <a:graphic xmlns:a="http://schemas.openxmlformats.org/drawingml/2006/main">
+                  <a:graphicData uri="http://schemas.microsoft.com/office/word/2010/wordprocessingShape">
+                    <wps:wsp>
+                      <wps:cNvSpPr txBox="1">
+                        <a:spLocks noChangeArrowheads="1"/>
+                      </wps:cNvSpPr>
+                      <wps:spPr bwMode="auto">
+                        <a:xfrm>
+                          <a:off x="0" y="0"/>
+                          <a:ext cx="1617980" cy="356235"/>
+                        </a:xfrm>
+                        <a:prstGeom prst="rect">
+                          <a:avLst/>
+                        </a:prstGeom>
+                        <a:solidFill>
+                          <a:srgbClr val="FFFFFF"/>
+                        </a:solidFill>
+                        <a:ln w="9525">
+                          <a:solidFill>
+                            <a:srgbClr val="000000"/>
+                          </a:solidFill>
+                          <a:miter lim="800000"/>
+                          <a:headEnd/>
+                          <a:tailEnd/>
+                        </a:ln>
+                      </wps:spPr>
+                      <wps:txbx>
+                        <w:txbxContent>
+                          <w:p>
+                            <w:pPr>
+                              <w:jc w:val="center"/>
+                              <w:rPr>
+                                <w:sz w:val="36"/>
+                                <w:szCs w:val="36"/>
+                                <w:lang w:val="en-US"/>
+                              </w:rPr>
+                            </w:pPr>
+                            <w:r>
+                              <w:rPr>
+                                <w:sz w:val="36"/>
+                                <w:szCs w:val="36"/>
+                                <w:lang w:val="en-US"/>
+                              </w:rPr>
+                              <w:t>Admin</w:t>
+                            </w:r>
+                          </w:p>
+                        </w:txbxContent>
+                      </wps:txbx>
+                      <wps:bodyPr rot="0" vert="horz" wrap="square" lIns="91440" tIns="45720" rIns="91440" bIns="45720" anchor="t" anchorCtr="0">
+                        <a:noAutofit/>
+                      </wps:bodyPr>
+                    </wps:wsp>
+                  </a:graphicData>
+                </a:graphic>
+                <wp14:sizeRelH relativeFrom="margin">
+                  <wp14:pctWidth>0</wp14:pctWidth>
+                </wp14:sizeRelH>
+                <wp14:sizeRelV relativeFrom="margin">
+                  <wp14:pctHeight>0</wp14:pctHeight>
+                </wp14:sizeRelV>
+              </wp:anchor>
+            </w:drawing>
+          </mc:Choice>
+          <mc:Fallback>
+            <w:pict>
+              <v:shape w14:anchorId="59B0ADF5" id="_x0000_s1028" type="#_x0000_t202" style="position:absolute;margin-left:328.3pt;margin-top:69.15pt;width:127.4pt;height:28.05pt;z-index:251661312;visibility:visible;mso-wrap-style:square;mso-width-percent:0;mso-height-percent:0;mso-wrap-distance-left:9pt;mso-wrap-distance-top:3.6pt;mso-wrap-distance-right:9pt;mso-wrap-distance-bottom:3.6pt;mso-position-horizontal:absolute;mso-position-horizontal-relative:text;mso-position-vertical:absolute;mso-position-vertical-relative:text;mso-width-percent:0;mso-height-percent:0;mso-width-relative:margin;mso-height-relative:margin;v-text-anchor:top" o:gfxdata="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">
+                <v:textbox>
+                  <w:txbxContent>
+                    <w:p>
+                      <w:pPr>
+                        <w:jc w:val="center"/>
+                        <w:rPr>
+                          <w:sz w:val="36"/>
+                          <w:szCs w:val="36"/>
+                          <w:lang w:val="en-US"/>
+                        </w:rPr>
+                      </w:pPr>
+                      <w:r>
+                        <w:rPr>
+                          <w:sz w:val="36"/>
+                          <w:szCs w:val="36"/>
+                          <w:lang w:val="en-US"/>
+                        </w:rPr>
+                        <w:t>Admin</w:t>
+                      </w:r>
+                    </w:p>
+                  </w:txbxContent>
+                </v:textbox>
                 <w10:wrap type="square"/>
               </v:shape>
             </w:pict>
           </mc:Fallback>
         </mc:AlternateContent>
       </w:r>
+      <w:r>
+        <w:rPr>
+          <w:noProof/>
+        </w:rPr>
+        <mc:AlternateContent>
+          <mc:Choice Requires="wps">
+            <w:drawing>
+              <wp:anchor distT="0" distB="0" distL="114300" distR="114300" simplePos="0" relativeHeight="251681792" behindDoc="0" locked="0" layoutInCell="1" allowOverlap="1" wp14:anchorId="1D333589" wp14:editId="26BCB714">
+                <wp:simplePos x="0" y="0"/>
+                <wp:positionH relativeFrom="column">
+                  <wp:posOffset>3185160</wp:posOffset>
+                </wp:positionH>
+                <wp:positionV relativeFrom="paragraph">
+                  <wp:posOffset>138430</wp:posOffset>
+                </wp:positionV>
+                <wp:extent cx="1755775" cy="725170"/>
+                <wp:effectExtent l="0" t="0" r="73025" b="55880"/>
+                <wp:wrapNone/>
+                <wp:docPr id="533862756" name="Straight Arrow Connector 5"/>
+                <wp:cNvGraphicFramePr/>
+                <a:graphic xmlns:a="http://schemas.openxmlformats.org/drawingml/2006/main">
+                  <a:graphicData uri="http://schemas.microsoft.com/office/word/2010/wordprocessingShape">
+                    <wps:wsp>
+                      <wps:cNvCnPr/>
+                      <wps:spPr>
+                        <a:xfrm>
+                          <a:off x="0" y="0"/>
+                          <a:ext cx="1755775" cy="725170"/>
+                        </a:xfrm>
+                        <a:prstGeom prst="straightConnector1">
+                          <a:avLst/>
+                        </a:prstGeom>
+                        <a:ln>
+                          <a:solidFill>
+                            <a:schemeClr val="tx1"/>
+                          </a:solidFill>
+                          <a:tailEnd type="triangle"/>
+                        </a:ln>
+                      </wps:spPr>
+                      <wps:style>
+                        <a:lnRef idx="1">
+                          <a:schemeClr val="accent1"/>
+                        </a:lnRef>
+                        <a:fillRef idx="0">
+                          <a:schemeClr val="accent1"/>
+                        </a:fillRef>
+                        <a:effectRef idx="0">
+                          <a:schemeClr val="accent1"/>
+                        </a:effectRef>
+                        <a:fontRef idx="minor">
+                          <a:schemeClr val="tx1"/>
+                        </a:fontRef>
+                      </wps:style>
+                      <wps:bodyPr/>
+                    </wps:wsp>
+                  </a:graphicData>
+                </a:graphic>
+              </wp:anchor>
+            </w:drawing>
+          </mc:Choice>
+          <mc:Fallback>
+            <w:pict>
+              <v:shapetype w14:anchorId="56236F5A" id="_x0000_t32" coordsize="21600,21600" o:spt="32" o:oned="t" path="m,l21600,21600e" filled="f">
+                <v:path arrowok="t" fillok="f" o:connecttype="none"/>
+                <o:lock v:ext="edit" shapetype="t"/>
+              </v:shapetype>
+              <v:shape id="Straight Arrow Connector 5" o:spid="_x0000_s1026" type="#_x0000_t32" style="position:absolute;margin-left:250.8pt;margin-top:10.9pt;width:138.25pt;height:57.1pt;z-index:251681792;visibility:visible;mso-wrap-style:square;mso-wrap-distance-left:9pt;mso-wrap-distance-top:0;mso-wrap-distance-right:9pt;mso-wrap-distance-bottom:0;mso-position-horizontal:absolute;mso-position-horizontal-relative:text;mso-position-vertical:absolute;mso-position-vertical-relative:text" o:gfxdata="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" strokecolor="black [3213]" strokeweight=".5pt">
+                <v:stroke endarrow="block" joinstyle="miter"/>
+              </v:shape>
+            </w:pict>
+          </mc:Fallback>
+        </mc:AlternateContent>
+      </w:r>
+      <w:r>
+        <w:rPr>
+          <w:noProof/>
+        </w:rPr>
+        <mc:AlternateContent>
+          <mc:Choice Requires="wps">
+            <w:drawing>
+              <wp:anchor distT="0" distB="0" distL="114300" distR="114300" simplePos="0" relativeHeight="251679744" behindDoc="0" locked="0" layoutInCell="1" allowOverlap="1" wp14:anchorId="7389935C" wp14:editId="3DCE19B3">
+                <wp:simplePos x="0" y="0"/>
+                <wp:positionH relativeFrom="column">
+                  <wp:posOffset>1148080</wp:posOffset>
+                </wp:positionH>
+                <wp:positionV relativeFrom="paragraph">
+                  <wp:posOffset>131445</wp:posOffset>
+                </wp:positionV>
+                <wp:extent cx="1710690" cy="718185"/>
+                <wp:effectExtent l="38100" t="0" r="22860" b="62865"/>
+                <wp:wrapNone/>
+                <wp:docPr id="1168917373" name="Straight Arrow Connector 3"/>
+                <wp:cNvGraphicFramePr/>
+                <a:graphic xmlns:a="http://schemas.openxmlformats.org/drawingml/2006/main">
+                  <a:graphicData uri="http://schemas.microsoft.com/office/word/2010/wordprocessingShape">
+                    <wps:wsp>
+                      <wps:cNvCnPr/>
+                      <wps:spPr>
+                        <a:xfrm flipH="1">
+                          <a:off x="0" y="0"/>
+                          <a:ext cx="1710690" cy="718185"/>
+                        </a:xfrm>
+                        <a:prstGeom prst="straightConnector1">
+                          <a:avLst/>
+                        </a:prstGeom>
+                        <a:ln>
+                          <a:solidFill>
+                            <a:schemeClr val="tx1"/>
+                          </a:solidFill>
+                          <a:tailEnd type="triangle"/>
+                        </a:ln>
+                      </wps:spPr>
+                      <wps:style>
+                        <a:lnRef idx="1">
+                          <a:schemeClr val="accent1"/>
+                        </a:lnRef>
+                        <a:fillRef idx="0">
+                          <a:schemeClr val="accent1"/>
+                        </a:fillRef>
+                        <a:effectRef idx="0">
+                          <a:schemeClr val="accent1"/>
+                        </a:effectRef>
+                        <a:fontRef idx="minor">
+                          <a:schemeClr val="tx1"/>
+                        </a:fontRef>
+                      </wps:style>
+                      <wps:bodyPr/>
+                    </wps:wsp>
+                  </a:graphicData>
+                </a:graphic>
+                <wp14:sizeRelH relativeFrom="margin">
+                  <wp14:pctWidth>0</wp14:pctWidth>
+                </wp14:sizeRelH>
+                <wp14:sizeRelV relativeFrom="margin">
+                  <wp14:pctHeight>0</wp14:pctHeight>
+                </wp14:sizeRelV>
+              </wp:anchor>
+            </w:drawing>
+          </mc:Choice>
+          <mc:Fallback>
+            <w:pict>
+              <v:shape w14:anchorId="09FFB61E" id="Straight Arrow Connector 3" o:spid="_x0000_s1026" type="#_x0000_t32" style="position:absolute;margin-left:90.4pt;margin-top:10.35pt;width:134.7pt;height:56.55pt;flip:x;z-index:251679744;visibility:visible;mso-wrap-style:square;mso-width-percent:0;mso-height-percent:0;mso-wrap-distance-left:9pt;mso-wrap-distance-top:0;mso-wrap-distance-right:9pt;mso-wrap-distance-bottom:0;mso-position-horizontal:absolute;mso-position-horizontal-relative:text;mso-position-vertical:absolute;mso-position-vertical-relative:text;mso-width-percent:0;mso-height-percent:0;mso-width-relative:margin;mso-height-relative:margin" o:gfxdata="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" strokecolor="black [3213]" strokeweight=".5pt">
+                <v:stroke endarrow="block" joinstyle="miter"/>
+              </v:shape>
+            </w:pict>
+          </mc:Fallback>
+        </mc:AlternateContent>
+      </w:r>
+      <w:r>
+        <w:rPr>
+          <w:noProof/>
+        </w:rPr>
+        <mc:AlternateContent>
+          <mc:Choice Requires="wps">
+            <w:drawing>
+              <wp:anchor distT="0" distB="0" distL="114300" distR="114300" simplePos="0" relativeHeight="251682816" behindDoc="0" locked="0" layoutInCell="1" allowOverlap="1" wp14:anchorId="6673A526" wp14:editId="765F3701">
+                <wp:simplePos x="0" y="0"/>
+                <wp:positionH relativeFrom="column">
+                  <wp:posOffset>3025775</wp:posOffset>
+                </wp:positionH>
+                <wp:positionV relativeFrom="paragraph">
+                  <wp:posOffset>109220</wp:posOffset>
+                </wp:positionV>
+                <wp:extent cx="41910" cy="754380"/>
+                <wp:effectExtent l="38100" t="0" r="53340" b="64770"/>
+                <wp:wrapNone/>
+                <wp:docPr id="342894417" name="Straight Arrow Connector 6"/>
+                <wp:cNvGraphicFramePr/>
+                <a:graphic xmlns:a="http://schemas.openxmlformats.org/drawingml/2006/main">
+                  <a:graphicData uri="http://schemas.microsoft.com/office/word/2010/wordprocessingShape">
+                    <wps:wsp>
+                      <wps:cNvCnPr/>
+                      <wps:spPr>
+                        <a:xfrm>
+                          <a:off x="0" y="0"/>
+                          <a:ext cx="41910" cy="754380"/>
+                        </a:xfrm>
+                        <a:prstGeom prst="straightConnector1">
+                          <a:avLst/>
+                        </a:prstGeom>
+                        <a:ln>
+                          <a:solidFill>
+                            <a:schemeClr val="tx1"/>
+                          </a:solidFill>
+                          <a:tailEnd type="triangle"/>
+                        </a:ln>
+                      </wps:spPr>
+                      <wps:style>
+                        <a:lnRef idx="1">
+                          <a:schemeClr val="accent1"/>
+                        </a:lnRef>
+                        <a:fillRef idx="0">
+                          <a:schemeClr val="accent1"/>
+                        </a:fillRef>
+                        <a:effectRef idx="0">
+                          <a:schemeClr val="accent1"/>
+                        </a:effectRef>
+                        <a:fontRef idx="minor">
+                          <a:schemeClr val="tx1"/>
+                        </a:fontRef>
+                      </wps:style>
+                      <wps:bodyPr/>
+                    </wps:wsp>
+                  </a:graphicData>
+                </a:graphic>
+                <wp14:sizeRelV relativeFrom="margin">
+                  <wp14:pctHeight>0</wp14:pctHeight>
+                </wp14:sizeRelV>
+              </wp:anchor>
+            </w:drawing>
+          </mc:Choice>
+          <mc:Fallback>
+            <w:pict>
+              <v:shape w14:anchorId="177A419A" id="Straight Arrow Connector 6" o:spid="_x0000_s1026" type="#_x0000_t32" style="position:absolute;margin-left:238.25pt;margin-top:8.6pt;width:3.3pt;height:59.4pt;z-index:251682816;visibility:visible;mso-wrap-style:square;mso-height-percent:0;mso-wrap-distance-left:9pt;mso-wrap-distance-top:0;mso-wrap-distance-right:9pt;mso-wrap-distance-bottom:0;mso-position-horizontal:absolute;mso-position-horizontal-relative:text;mso-position-vertical:absolute;mso-position-vertical-relative:text;mso-height-percent:0;mso-height-relative:margin" o:gfxdata="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" strokecolor="black [3213]" strokeweight=".5pt">
+                <v:stroke endarrow="block" joinstyle="miter"/>
+              </v:shape>
+            </w:pict>
+          </mc:Fallback>
+        </mc:AlternateContent>
+      </w:r>
+      <w:r>
+        <w:rPr>
+          <w:noProof/>
+          <w:lang w:val="en-US"/>
+        </w:rPr>
+        <mc:AlternateContent>
+          <mc:Choice Requires="wps">
+            <w:drawing>
+              <wp:anchor distT="45720" distB="45720" distL="114300" distR="114300" simplePos="0" relativeHeight="251671552" behindDoc="0" locked="0" layoutInCell="1" allowOverlap="1" wp14:anchorId="27EC0B9E" wp14:editId="60B40CE2">
+                <wp:simplePos x="0" y="0"/>
+                <wp:positionH relativeFrom="margin">
+                  <wp:posOffset>2275840</wp:posOffset>
+                </wp:positionH>
+                <wp:positionV relativeFrom="paragraph">
+                  <wp:posOffset>889000</wp:posOffset>
+                </wp:positionV>
+                <wp:extent cx="1617980" cy="356235"/>
+                <wp:effectExtent l="0" t="0" r="20320" b="24765"/>
+                <wp:wrapSquare wrapText="bothSides"/>
+                <wp:docPr id="1059754029" name="Text Box 2"/>
+                <wp:cNvGraphicFramePr>
+                  <a:graphicFrameLocks xmlns:a="http://schemas.openxmlformats.org/drawingml/2006/main"/>
+                </wp:cNvGraphicFramePr>
+                <a:graphic xmlns:a="http://schemas.openxmlformats.org/drawingml/2006/main">
+                  <a:graphicData uri="http://schemas.microsoft.com/office/word/2010/wordprocessingShape">
+                    <wps:wsp>
+                      <wps:cNvSpPr txBox="1">
+                        <a:spLocks noChangeArrowheads="1"/>
+                      </wps:cNvSpPr>
+                      <wps:spPr bwMode="auto">
+                        <a:xfrm>
+                          <a:off x="0" y="0"/>
+                          <a:ext cx="1617980" cy="356235"/>
+                        </a:xfrm>
+                        <a:prstGeom prst="rect">
+                          <a:avLst/>
+                        </a:prstGeom>
+                        <a:solidFill>
+                          <a:srgbClr val="FFFFFF"/>
+                        </a:solidFill>
+                        <a:ln w="9525">
+                          <a:solidFill>
+                            <a:srgbClr val="000000"/>
+                          </a:solidFill>
+                          <a:miter lim="800000"/>
+                          <a:headEnd/>
+                          <a:tailEnd/>
+                        </a:ln>
+                      </wps:spPr>
+                      <wps:txbx>
+                        <w:txbxContent>
+                          <w:p>
+                            <w:pPr>
+                              <w:jc w:val="center"/>
+                              <w:rPr>
+                                <w:sz w:val="36"/>
+                                <w:szCs w:val="36"/>
+                                <w:lang w:val="en-US"/>
+                              </w:rPr>
+                            </w:pPr>
+                            <w:r>
+                              <w:rPr>
+                                <w:sz w:val="36"/>
+                                <w:szCs w:val="36"/>
+                                <w:lang w:val="en-US"/>
+                              </w:rPr>
+                              <w:t>Doctor</w:t>
+                            </w:r>
+                          </w:p>
+                        </w:txbxContent>
+                      </wps:txbx>
+                      <wps:bodyPr rot="0" vert="horz" wrap="square" lIns="91440" tIns="45720" rIns="91440" bIns="45720" anchor="t" anchorCtr="0">
+                        <a:noAutofit/>
+                      </wps:bodyPr>
+                    </wps:wsp>
+                  </a:graphicData>
+                </a:graphic>
+                <wp14:sizeRelH relativeFrom="margin">
+                  <wp14:pctWidth>0</wp14:pctWidth>
+                </wp14:sizeRelH>
+                <wp14:sizeRelV relativeFrom="margin">
+                  <wp14:pctHeight>0</wp14:pctHeight>
+                </wp14:sizeRelV>
+              </wp:anchor>
+            </w:drawing>
+          </mc:Choice>
+          <mc:Fallback>
+            <w:pict>
+              <v:shape w14:anchorId="27EC0B9E" id="_x0000_s1029" type="#_x0000_t202" style="position:absolute;margin-left:179.2pt;margin-top:70pt;width:127.4pt;height:28.05pt;z-index:251671552;visibility:visible;mso-wrap-style:square;mso-width-percent:0;mso-height-percent:0;mso-wrap-distance-left:9pt;mso-wrap-distance-top:3.6pt;mso-wrap-distance-right:9pt;mso-wrap-distance-bottom:3.6pt;mso-position-horizontal:absolute;mso-position-horizontal-relative:margin;mso-position-vertical:absolute;mso-position-vertical-relative:text;mso-width-percent:0;mso-height-percent:0;mso-width-relative:margin;mso-height-relative:margin;v-text-anchor:top" o:gfxdata="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">
+                <v:textbox>
+                  <w:txbxContent>
+                    <w:p>
+                      <w:pPr>
+                        <w:jc w:val="center"/>
+                        <w:rPr>
+                          <w:sz w:val="36"/>
+                          <w:szCs w:val="36"/>
+                          <w:lang w:val="en-US"/>
+                        </w:rPr>
+                      </w:pPr>
+                      <w:r>
+                        <w:rPr>
+                          <w:sz w:val="36"/>
+                          <w:szCs w:val="36"/>
+                          <w:lang w:val="en-US"/>
+                        </w:rPr>
+                        <w:t>Doctor</w:t>
+                      </w:r>
+                    </w:p>
+                  </w:txbxContent>
+                </v:textbox>
+                <w10:wrap type="square" anchorx="margin"/>
+              </v:shape>
+            </w:pict>
+          </mc:Fallback>
+        </mc:AlternateContent>
+      </w:r>
     </w:p>
     <w:p/>
-    <w:p>
-      <w:pPr>
-        <w:spacing w:line="276" w:lineRule="auto"/>
-        <w:jc w:val="both"/>
-        <w:rPr>
-          <w:rFonts w:ascii="Arial" w:hAnsi="Arial" w:cs="Arial"/>
-          <w:sz w:val="24"/>
-          <w:szCs w:val="24"/>
-        </w:rPr>
-      </w:pPr>
-    </w:p>
+    <w:p/>
+    <w:p/>
     <w:p>
       <w:pPr>
         <w:spacing w:line="276" w:lineRule="auto"/>
@@ -2832,7 +2825,16 @@
           <w:szCs w:val="24"/>
           <w:lang w:val="en-US"/>
         </w:rPr>
-        <w:t>Star Topology – A system require a network to centralize all the transaction.</w:t>
+        <w:t xml:space="preserve">Star </w:t>
+      </w:r>
+      <w:r>
+        <w:rPr>
+          <w:rFonts w:ascii="Arial" w:hAnsi="Arial" w:cs="Arial"/>
+          <w:sz w:val="24"/>
+          <w:szCs w:val="24"/>
+          <w:lang w:val="en-US"/>
+        </w:rPr>
+        <w:t>– A system require a network to centralize all the transaction.</w:t>
       </w:r>
     </w:p>
     <w:p>
@@ -2986,11 +2988,17 @@
           <w:szCs w:val="24"/>
           <w:lang w:val="en-US"/>
         </w:rPr>
-        <w:t>Login Captcha Code</w:t>
-      </w:r>
-    </w:p>
-    <w:p>
-      <w:pPr>
+        <w:t>Strong Password</w:t>
+      </w:r>
+    </w:p>
+    <w:p>
+      <w:pPr>
+        <w:pStyle w:val="ListParagraph"/>
+        <w:numPr>
+          <w:ilvl w:val="0"/>
+          <w:numId w:val="6"/>
+        </w:numPr>
+        <w:spacing w:line="259" w:lineRule="auto"/>
         <w:rPr>
           <w:rFonts w:ascii="Arial" w:hAnsi="Arial" w:cs="Arial"/>
           <w:b/>
@@ -3002,11 +3010,228 @@
       <w:r>
         <w:rPr>
           <w:rFonts w:ascii="Arial" w:hAnsi="Arial" w:cs="Arial"/>
+          <w:sz w:val="24"/>
+          <w:szCs w:val="24"/>
+          <w:lang w:val="en-US"/>
+        </w:rPr>
+        <w:t>Limited Login Attempts</w:t>
+      </w:r>
+    </w:p>
+    <w:p>
+      <w:pPr>
+        <w:spacing w:line="259" w:lineRule="auto"/>
+        <w:rPr>
+          <w:rFonts w:ascii="Arial" w:hAnsi="Arial" w:cs="Arial"/>
           <w:b/>
           <w:sz w:val="24"/>
           <w:szCs w:val="24"/>
           <w:lang w:val="en-US"/>
         </w:rPr>
+      </w:pPr>
+      <w:r>
+        <w:rPr>
+          <w:rFonts w:ascii="Arial" w:hAnsi="Arial" w:cs="Arial"/>
+          <w:b/>
+          <w:sz w:val="24"/>
+          <w:szCs w:val="24"/>
+          <w:lang w:val="en-US"/>
+        </w:rPr>
+        <w:t>ROLE-BASED ACCESS CONTROL (RBAC)</w:t>
+      </w:r>
+    </w:p>
+    <w:p>
+      <w:pPr>
+        <w:pStyle w:val="ListParagraph"/>
+        <w:numPr>
+          <w:ilvl w:val="0"/>
+          <w:numId w:val="9"/>
+        </w:numPr>
+        <w:spacing w:line="259" w:lineRule="auto"/>
+        <w:rPr>
+          <w:rFonts w:ascii="Arial" w:hAnsi="Arial" w:cs="Arial"/>
+          <w:bCs/>
+          <w:sz w:val="24"/>
+          <w:szCs w:val="24"/>
+          <w:lang w:val="en-US"/>
+        </w:rPr>
+      </w:pPr>
+      <w:r>
+        <w:rPr>
+          <w:rFonts w:ascii="Arial" w:hAnsi="Arial" w:cs="Arial"/>
+          <w:bCs/>
+          <w:sz w:val="24"/>
+          <w:szCs w:val="24"/>
+          <w:lang w:val="en-US"/>
+        </w:rPr>
+        <w:t>Distinct User Roles</w:t>
+      </w:r>
+    </w:p>
+    <w:p>
+      <w:pPr>
+        <w:pStyle w:val="ListParagraph"/>
+        <w:numPr>
+          <w:ilvl w:val="0"/>
+          <w:numId w:val="9"/>
+        </w:numPr>
+        <w:spacing w:line="259" w:lineRule="auto"/>
+        <w:rPr>
+          <w:rFonts w:ascii="Arial" w:hAnsi="Arial" w:cs="Arial"/>
+          <w:bCs/>
+          <w:sz w:val="24"/>
+          <w:szCs w:val="24"/>
+          <w:lang w:val="en-US"/>
+        </w:rPr>
+      </w:pPr>
+      <w:r>
+        <w:rPr>
+          <w:rFonts w:ascii="Arial" w:hAnsi="Arial" w:cs="Arial"/>
+          <w:bCs/>
+          <w:sz w:val="24"/>
+          <w:szCs w:val="24"/>
+          <w:lang w:val="en-US"/>
+        </w:rPr>
+        <w:t>Granular Access Controls</w:t>
+      </w:r>
+    </w:p>
+    <w:p>
+      <w:pPr>
+        <w:spacing w:line="259" w:lineRule="auto"/>
+        <w:rPr>
+          <w:rFonts w:ascii="Arial" w:hAnsi="Arial" w:cs="Arial"/>
+          <w:b/>
+          <w:sz w:val="24"/>
+          <w:szCs w:val="24"/>
+          <w:lang w:val="en-US"/>
+        </w:rPr>
+      </w:pPr>
+      <w:r>
+        <w:rPr>
+          <w:rFonts w:ascii="Arial" w:hAnsi="Arial" w:cs="Arial"/>
+          <w:b/>
+          <w:sz w:val="24"/>
+          <w:szCs w:val="24"/>
+          <w:lang w:val="en-US"/>
+        </w:rPr>
+        <w:t>TWO-FACTOR AUTHENTICATION (2FA)</w:t>
+      </w:r>
+    </w:p>
+    <w:p>
+      <w:pPr>
+        <w:pStyle w:val="ListParagraph"/>
+        <w:numPr>
+          <w:ilvl w:val="0"/>
+          <w:numId w:val="10"/>
+        </w:numPr>
+        <w:spacing w:line="259" w:lineRule="auto"/>
+        <w:rPr>
+          <w:rFonts w:ascii="Arial" w:hAnsi="Arial" w:cs="Arial"/>
+          <w:bCs/>
+          <w:sz w:val="24"/>
+          <w:szCs w:val="24"/>
+          <w:lang w:val="en-US"/>
+        </w:rPr>
+      </w:pPr>
+      <w:r>
+        <w:rPr>
+          <w:rFonts w:ascii="Arial" w:hAnsi="Arial" w:cs="Arial"/>
+          <w:bCs/>
+          <w:sz w:val="24"/>
+          <w:szCs w:val="24"/>
+          <w:lang w:val="en-US"/>
+        </w:rPr>
+        <w:t>Additional Verification</w:t>
+      </w:r>
+    </w:p>
+    <w:p>
+      <w:pPr>
+        <w:spacing w:line="259" w:lineRule="auto"/>
+        <w:rPr>
+          <w:rFonts w:ascii="Arial" w:hAnsi="Arial" w:cs="Arial"/>
+          <w:b/>
+          <w:sz w:val="24"/>
+          <w:szCs w:val="24"/>
+          <w:lang w:val="en-US"/>
+        </w:rPr>
+      </w:pPr>
+      <w:r>
+        <w:rPr>
+          <w:rFonts w:ascii="Arial" w:hAnsi="Arial" w:cs="Arial"/>
+          <w:b/>
+          <w:sz w:val="24"/>
+          <w:szCs w:val="24"/>
+          <w:lang w:val="en-US"/>
+        </w:rPr>
+        <w:t>PASSWORD HASHING</w:t>
+      </w:r>
+    </w:p>
+    <w:p>
+      <w:pPr>
+        <w:pStyle w:val="ListParagraph"/>
+        <w:numPr>
+          <w:ilvl w:val="0"/>
+          <w:numId w:val="10"/>
+        </w:numPr>
+        <w:rPr>
+          <w:rFonts w:ascii="Arial" w:hAnsi="Arial" w:cs="Arial"/>
+          <w:bCs/>
+          <w:sz w:val="24"/>
+          <w:szCs w:val="24"/>
+          <w:lang w:val="en-US"/>
+        </w:rPr>
+      </w:pPr>
+      <w:r>
+        <w:rPr>
+          <w:rFonts w:ascii="Arial" w:hAnsi="Arial" w:cs="Arial"/>
+          <w:bCs/>
+          <w:sz w:val="24"/>
+          <w:szCs w:val="24"/>
+          <w:lang w:val="en-US"/>
+        </w:rPr>
+        <w:t>Irreversible Encryption of Passwords</w:t>
+      </w:r>
+    </w:p>
+    <w:p>
+      <w:pPr>
+        <w:pStyle w:val="ListParagraph"/>
+        <w:spacing w:line="259" w:lineRule="auto"/>
+        <w:rPr>
+          <w:rFonts w:ascii="Arial" w:hAnsi="Arial" w:cs="Arial"/>
+          <w:b/>
+          <w:sz w:val="24"/>
+          <w:szCs w:val="24"/>
+          <w:lang w:val="en-US"/>
+        </w:rPr>
+      </w:pPr>
+      <w:r>
+        <w:rPr>
+          <w:rFonts w:ascii="Arial" w:hAnsi="Arial" w:cs="Arial"/>
+          <w:b/>
+          <w:sz w:val="24"/>
+          <w:szCs w:val="24"/>
+          <w:lang w:val="en-US"/>
+        </w:rPr>
+        <w:br/>
+      </w:r>
+    </w:p>
+    <w:p>
+      <w:pPr>
+        <w:rPr>
+          <w:rFonts w:ascii="Arial" w:hAnsi="Arial" w:cs="Arial"/>
+          <w:b/>
+          <w:sz w:val="24"/>
+          <w:szCs w:val="24"/>
+          <w:lang w:val="en-US"/>
+        </w:rPr>
+      </w:pPr>
+      <w:r>
+        <w:rPr>
+          <w:rFonts w:ascii="Arial" w:hAnsi="Arial" w:cs="Arial"/>
+          <w:b/>
+          <w:sz w:val="24"/>
+          <w:szCs w:val="24"/>
+          <w:lang w:val="en-US"/>
+        </w:rPr>
+        <w:lastRenderedPageBreak/>
         <w:t xml:space="preserve"> DATA CLASSIFICATION</w:t>
       </w:r>
     </w:p>
@@ -3173,7 +3398,7 @@
                 <w:szCs w:val="24"/>
                 <w:lang w:val="en-US"/>
               </w:rPr>
-              <w:t>Student Account</w:t>
+              <w:t>Patient Account</w:t>
             </w:r>
           </w:p>
         </w:tc>
@@ -3197,7 +3422,16 @@
                 <w:szCs w:val="24"/>
                 <w:lang w:val="en-US"/>
               </w:rPr>
-              <w:t>Student Profile</w:t>
+              <w:t xml:space="preserve">Patient </w:t>
+            </w:r>
+            <w:r>
+              <w:rPr>
+                <w:rFonts w:ascii="Arial" w:hAnsi="Arial" w:cs="Arial"/>
+                <w:sz w:val="24"/>
+                <w:szCs w:val="24"/>
+                <w:lang w:val="en-US"/>
+              </w:rPr>
+              <w:t>Appointment History</w:t>
             </w:r>
           </w:p>
         </w:tc>
@@ -3221,7 +3455,7 @@
                 <w:szCs w:val="24"/>
                 <w:lang w:val="en-US"/>
               </w:rPr>
-              <w:t>Books</w:t>
+              <w:t>Appointment Availability</w:t>
             </w:r>
           </w:p>
         </w:tc>
@@ -3262,7 +3496,7 @@
                 <w:szCs w:val="24"/>
                 <w:lang w:val="en-US"/>
               </w:rPr>
-              <w:t>Staff Account</w:t>
+              <w:t>Doctor Account</w:t>
             </w:r>
           </w:p>
         </w:tc>
@@ -3286,7 +3520,7 @@
                 <w:szCs w:val="24"/>
                 <w:lang w:val="en-US"/>
               </w:rPr>
-              <w:t>Transaction Reports</w:t>
+              <w:t>Chat transcripts between patients and doctors</w:t>
             </w:r>
           </w:p>
         </w:tc>
@@ -3638,7 +3872,16 @@
                 <w:szCs w:val="24"/>
                 <w:lang w:val="en-US"/>
               </w:rPr>
-              <w:t xml:space="preserve">Borrowed and Return Books </w:t>
+              <w:t>Appointment History</w:t>
+            </w:r>
+            <w:r>
+              <w:rPr>
+                <w:rFonts w:ascii="Arial" w:hAnsi="Arial" w:cs="Arial"/>
+                <w:sz w:val="24"/>
+                <w:szCs w:val="24"/>
+                <w:lang w:val="en-US"/>
+              </w:rPr>
+              <w:t xml:space="preserve"> </w:t>
             </w:r>
           </w:p>
         </w:tc>
@@ -3672,15 +3915,6 @@
                 <w:lang w:val="en-US"/>
               </w:rPr>
             </w:pPr>
-            <w:r>
-              <w:rPr>
-                <w:rFonts w:ascii="Arial" w:hAnsi="Arial" w:cs="Arial"/>
-                <w:sz w:val="24"/>
-                <w:szCs w:val="24"/>
-                <w:lang w:val="en-US"/>
-              </w:rPr>
-              <w:t>Students Transaction</w:t>
-            </w:r>
           </w:p>
         </w:tc>
       </w:tr>
@@ -3767,17 +4001,46 @@
           <w:szCs w:val="24"/>
           <w:lang w:val="en-US"/>
         </w:rPr>
-        <w:t>System logs – Monitoring employee logins, out and transactions</w:t>
-      </w:r>
-    </w:p>
-    <w:p>
-      <w:pPr>
+        <w:t xml:space="preserve">System logs – Monitoring employee logins, out and </w:t>
+      </w:r>
+      <w:proofErr w:type="spellStart"/>
+      <w:r>
         <w:rPr>
           <w:rFonts w:ascii="Arial" w:hAnsi="Arial" w:cs="Arial"/>
           <w:sz w:val="24"/>
           <w:szCs w:val="24"/>
           <w:lang w:val="en-US"/>
         </w:rPr>
+        <w:t>tra</w:t>
+      </w:r>
+      <w:r>
+        <w:rPr>
+          <w:rFonts w:ascii="Arial" w:hAnsi="Arial" w:cs="Arial"/>
+          <w:sz w:val="24"/>
+          <w:szCs w:val="24"/>
+          <w:lang w:val="en-US"/>
+        </w:rPr>
+        <w:t>ns</w:t>
+      </w:r>
+      <w:r>
+        <w:rPr>
+          <w:rFonts w:ascii="Arial" w:hAnsi="Arial" w:cs="Arial"/>
+          <w:sz w:val="24"/>
+          <w:szCs w:val="24"/>
+          <w:lang w:val="en-US"/>
+        </w:rPr>
+        <w:t>sactions</w:t>
+      </w:r>
+      <w:proofErr w:type="spellEnd"/>
+    </w:p>
+    <w:p>
+      <w:pPr>
+        <w:rPr>
+          <w:rFonts w:ascii="Arial" w:hAnsi="Arial" w:cs="Arial"/>
+          <w:sz w:val="24"/>
+          <w:szCs w:val="24"/>
+          <w:lang w:val="en-US"/>
+        </w:rPr>
       </w:pPr>
       <w:r>
         <w:rPr>
@@ -3815,47 +4078,18 @@
           <w:szCs w:val="24"/>
           <w:lang w:val="en-US"/>
         </w:rPr>
-        <w:t xml:space="preserve">The encryption policy in this system is only </w:t>
-      </w:r>
-      <w:proofErr w:type="gramStart"/>
-      <w:r>
+        <w:t>The Encryption Policy for the TB Patients Appointment System establishes guidelines to secure system access and outlines procedures for interactions between healthcare providers and patients within the system.</w:t>
+      </w:r>
+    </w:p>
+    <w:p>
+      <w:pPr>
         <w:rPr>
           <w:rFonts w:ascii="Arial" w:hAnsi="Arial" w:cs="Arial"/>
           <w:sz w:val="24"/>
           <w:szCs w:val="24"/>
           <w:lang w:val="en-US"/>
         </w:rPr>
-        <w:t>the  librarian</w:t>
-      </w:r>
-      <w:proofErr w:type="gramEnd"/>
-      <w:r>
-        <w:rPr>
-          <w:rFonts w:ascii="Arial" w:hAnsi="Arial" w:cs="Arial"/>
-          <w:sz w:val="24"/>
-          <w:szCs w:val="24"/>
-          <w:lang w:val="en-US"/>
-        </w:rPr>
-        <w:t>/admin can access the system if the student want to borrow and return a book only the school id should presented to the librarian to  borrow and return  the  book.</w:t>
-      </w:r>
-    </w:p>
-    <w:p>
-      <w:pPr>
-        <w:rPr>
-          <w:rFonts w:ascii="Arial" w:hAnsi="Arial" w:cs="Arial"/>
-          <w:sz w:val="24"/>
-          <w:szCs w:val="24"/>
-          <w:lang w:val="en-US"/>
-        </w:rPr>
-      </w:pPr>
-      <w:r>
-        <w:rPr>
-          <w:rFonts w:ascii="Arial" w:hAnsi="Arial" w:cs="Arial"/>
-          <w:sz w:val="24"/>
-          <w:szCs w:val="24"/>
-          <w:lang w:val="en-US"/>
-        </w:rPr>
-        <w:t xml:space="preserve"> </w:t>
-      </w:r>
+      </w:pPr>
       <w:r>
         <w:rPr>
           <w:rFonts w:ascii="Arial" w:hAnsi="Arial" w:cs="Arial"/>
@@ -3872,9 +4106,8 @@
         <w:pStyle w:val="ListParagraph"/>
         <w:numPr>
           <w:ilvl w:val="0"/>
-          <w:numId w:val="7"/>
+          <w:numId w:val="11"/>
         </w:numPr>
-        <w:spacing w:line="259" w:lineRule="auto"/>
         <w:rPr>
           <w:rFonts w:ascii="Arial" w:hAnsi="Arial" w:cs="Arial"/>
           <w:sz w:val="24"/>
@@ -3889,7 +4122,7 @@
           <w:szCs w:val="24"/>
           <w:lang w:val="en-US"/>
         </w:rPr>
-        <w:t>The important data should back up are the data from books, borrowed and return books, report, barcode.</w:t>
+        <w:t>Essential data to be backed up includes patient appointment records, medical histories, treatment plans, and communications.</w:t>
       </w:r>
     </w:p>
     <w:p>
@@ -3897,9 +4130,8 @@
         <w:pStyle w:val="ListParagraph"/>
         <w:numPr>
           <w:ilvl w:val="0"/>
-          <w:numId w:val="7"/>
+          <w:numId w:val="11"/>
         </w:numPr>
-        <w:spacing w:line="259" w:lineRule="auto"/>
         <w:rPr>
           <w:rFonts w:ascii="Arial" w:hAnsi="Arial" w:cs="Arial"/>
           <w:sz w:val="24"/>
@@ -3914,27 +4146,7 @@
           <w:szCs w:val="24"/>
           <w:lang w:val="en-US"/>
         </w:rPr>
-        <w:t xml:space="preserve">The librarian backup every end of the using manual export from </w:t>
-      </w:r>
-      <w:proofErr w:type="spellStart"/>
-      <w:r>
-        <w:rPr>
-          <w:rFonts w:ascii="Arial" w:hAnsi="Arial" w:cs="Arial"/>
-          <w:sz w:val="24"/>
-          <w:szCs w:val="24"/>
-          <w:lang w:val="en-US"/>
-        </w:rPr>
-        <w:t>Xamp</w:t>
-      </w:r>
-      <w:proofErr w:type="spellEnd"/>
-      <w:r>
-        <w:rPr>
-          <w:rFonts w:ascii="Arial" w:hAnsi="Arial" w:cs="Arial"/>
-          <w:sz w:val="24"/>
-          <w:szCs w:val="24"/>
-          <w:lang w:val="en-US"/>
-        </w:rPr>
-        <w:t xml:space="preserve"> and save. </w:t>
+        <w:t>Healthcare providers (admin) perform regular manual backups at specified intervals, ensuring data integrity and availability.</w:t>
       </w:r>
     </w:p>
     <w:p>
@@ -3942,24 +4154,55 @@
         <w:pStyle w:val="ListParagraph"/>
         <w:numPr>
           <w:ilvl w:val="0"/>
-          <w:numId w:val="7"/>
+          <w:numId w:val="11"/>
         </w:numPr>
+        <w:rPr>
+          <w:rFonts w:ascii="Arial" w:hAnsi="Arial" w:cs="Arial"/>
+          <w:sz w:val="24"/>
+          <w:szCs w:val="24"/>
+          <w:lang w:val="en-US"/>
+        </w:rPr>
+      </w:pPr>
+      <w:r>
+        <w:rPr>
+          <w:rFonts w:ascii="Arial" w:hAnsi="Arial" w:cs="Arial"/>
+          <w:sz w:val="24"/>
+          <w:szCs w:val="24"/>
+          <w:lang w:val="en-US"/>
+        </w:rPr>
+        <w:t>Backup data is securely stored and accessible only to authorized healthcare providers.</w:t>
+      </w:r>
+    </w:p>
+    <w:p>
+      <w:pPr>
         <w:spacing w:line="259" w:lineRule="auto"/>
         <w:rPr>
           <w:rFonts w:ascii="Arial" w:hAnsi="Arial" w:cs="Arial"/>
+          <w:b/>
           <w:sz w:val="24"/>
           <w:szCs w:val="24"/>
           <w:lang w:val="en-US"/>
         </w:rPr>
       </w:pPr>
-      <w:r>
+    </w:p>
+    <w:p>
+      <w:pPr>
         <w:rPr>
           <w:rFonts w:ascii="Arial" w:hAnsi="Arial" w:cs="Arial"/>
           <w:sz w:val="24"/>
           <w:szCs w:val="24"/>
           <w:lang w:val="en-US"/>
         </w:rPr>
-        <w:t>After the exportation is directly save to the flash that only the librarian can used.</w:t>
+      </w:pPr>
+      <w:r>
+        <w:rPr>
+          <w:rFonts w:ascii="Arial" w:hAnsi="Arial" w:cs="Arial"/>
+          <w:sz w:val="24"/>
+          <w:szCs w:val="24"/>
+          <w:lang w:val="en-US"/>
+        </w:rPr>
+        <w:lastRenderedPageBreak/>
+        <w:t>The Responsibilities, Rights, and Duties of Personnel section delineates the roles and responsibilities of healthcare providers (admin) and patients within the TB Patients Appointment System.</w:t>
       </w:r>
     </w:p>
     <w:p>
@@ -3967,93 +4210,21 @@
         <w:pStyle w:val="ListParagraph"/>
         <w:numPr>
           <w:ilvl w:val="0"/>
-          <w:numId w:val="7"/>
+          <w:numId w:val="12"/>
         </w:numPr>
-        <w:spacing w:line="259" w:lineRule="auto"/>
-        <w:rPr>
-          <w:rFonts w:ascii="Arial" w:hAnsi="Arial" w:cs="Arial"/>
-          <w:sz w:val="24"/>
-          <w:szCs w:val="24"/>
-          <w:lang w:val="en-US"/>
-        </w:rPr>
-      </w:pPr>
-      <w:r>
-        <w:rPr>
-          <w:rFonts w:ascii="Arial" w:hAnsi="Arial" w:cs="Arial"/>
-          <w:sz w:val="24"/>
-          <w:szCs w:val="24"/>
-          <w:lang w:val="en-US"/>
-        </w:rPr>
-        <w:t xml:space="preserve">Only the librarian/admin can allowed to back up the database from </w:t>
-      </w:r>
-      <w:proofErr w:type="spellStart"/>
-      <w:r>
-        <w:rPr>
-          <w:rFonts w:ascii="Arial" w:hAnsi="Arial" w:cs="Arial"/>
-          <w:sz w:val="24"/>
-          <w:szCs w:val="24"/>
-          <w:lang w:val="en-US"/>
-        </w:rPr>
-        <w:t>xamp</w:t>
-      </w:r>
-      <w:proofErr w:type="spellEnd"/>
-      <w:r>
-        <w:rPr>
-          <w:rFonts w:ascii="Arial" w:hAnsi="Arial" w:cs="Arial"/>
-          <w:sz w:val="24"/>
-          <w:szCs w:val="24"/>
-          <w:lang w:val="en-US"/>
-        </w:rPr>
-        <w:t xml:space="preserve"> and the procedure to back up is manual.</w:t>
-      </w:r>
-    </w:p>
-    <w:p>
-      <w:pPr>
-        <w:spacing w:line="259" w:lineRule="auto"/>
-        <w:rPr>
-          <w:rFonts w:ascii="Arial" w:hAnsi="Arial" w:cs="Arial"/>
-          <w:sz w:val="24"/>
-          <w:szCs w:val="24"/>
-          <w:lang w:val="en-US"/>
-        </w:rPr>
-      </w:pPr>
-      <w:r>
-        <w:rPr>
-          <w:rFonts w:ascii="Arial" w:hAnsi="Arial" w:cs="Arial"/>
-          <w:sz w:val="24"/>
-          <w:szCs w:val="24"/>
-          <w:lang w:val="en-US"/>
-        </w:rPr>
-        <w:t xml:space="preserve"> </w:t>
-      </w:r>
-      <w:r>
-        <w:rPr>
-          <w:rFonts w:ascii="Arial" w:hAnsi="Arial" w:cs="Arial"/>
-          <w:b/>
-          <w:sz w:val="24"/>
-          <w:szCs w:val="24"/>
-          <w:lang w:val="en-US"/>
-        </w:rPr>
-        <w:t>Responsibilities, rights, and duties of personnel</w:t>
-      </w:r>
-    </w:p>
-    <w:p>
-      <w:pPr>
-        <w:rPr>
-          <w:rFonts w:ascii="Arial" w:hAnsi="Arial" w:cs="Arial"/>
-          <w:sz w:val="24"/>
-          <w:szCs w:val="24"/>
-          <w:lang w:val="en-US"/>
-        </w:rPr>
-      </w:pPr>
-      <w:r>
-        <w:rPr>
-          <w:rFonts w:ascii="Arial" w:hAnsi="Arial" w:cs="Arial"/>
-          <w:sz w:val="24"/>
-          <w:szCs w:val="24"/>
-          <w:lang w:val="en-US"/>
-        </w:rPr>
-        <w:t>In this system all responsibilities and duties is on the hand of the admin/librarian because all the transaction from adding of books, borrowing of books, returning of book, and generating report, etc. are the duties of the admin to protect and secured the data from the system.</w:t>
+        <w:rPr>
+          <w:rFonts w:ascii="Arial" w:hAnsi="Arial" w:cs="Arial"/>
+          <w:sz w:val="24"/>
+          <w:szCs w:val="24"/>
+        </w:rPr>
+      </w:pPr>
+      <w:r>
+        <w:rPr>
+          <w:rFonts w:ascii="Arial" w:hAnsi="Arial" w:cs="Arial"/>
+          <w:sz w:val="24"/>
+          <w:szCs w:val="24"/>
+        </w:rPr>
+        <w:t>Healthcare providers (admin) are responsible for managing patient appointments, maintaining accurate medical records, and ensuring data security within the system.</w:t>
       </w:r>
     </w:p>
     <w:p>
@@ -4061,24 +4232,21 @@
         <w:pStyle w:val="ListParagraph"/>
         <w:numPr>
           <w:ilvl w:val="0"/>
-          <w:numId w:val="8"/>
+          <w:numId w:val="12"/>
         </w:numPr>
-        <w:spacing w:line="259" w:lineRule="auto"/>
-        <w:rPr>
-          <w:rFonts w:ascii="Arial" w:hAnsi="Arial" w:cs="Arial"/>
-          <w:sz w:val="24"/>
-          <w:szCs w:val="24"/>
-          <w:lang w:val="en-US"/>
-        </w:rPr>
-      </w:pPr>
-      <w:r>
-        <w:rPr>
-          <w:rFonts w:ascii="Arial" w:hAnsi="Arial" w:cs="Arial"/>
-          <w:sz w:val="24"/>
-          <w:szCs w:val="24"/>
-          <w:lang w:val="en-US"/>
-        </w:rPr>
-        <w:t>In the system the big responsibilities is the admin/librarian because he/she only can access all the function in the system.</w:t>
+        <w:rPr>
+          <w:rFonts w:ascii="Arial" w:hAnsi="Arial" w:cs="Arial"/>
+          <w:sz w:val="24"/>
+          <w:szCs w:val="24"/>
+        </w:rPr>
+      </w:pPr>
+      <w:r>
+        <w:rPr>
+          <w:rFonts w:ascii="Arial" w:hAnsi="Arial" w:cs="Arial"/>
+          <w:sz w:val="24"/>
+          <w:szCs w:val="24"/>
+        </w:rPr>
+        <w:t>Only authorized healthcare providers (admin) have access to all system functions.</w:t>
       </w:r>
     </w:p>
     <w:p>
@@ -4086,579 +4254,23 @@
         <w:pStyle w:val="ListParagraph"/>
         <w:numPr>
           <w:ilvl w:val="0"/>
-          <w:numId w:val="8"/>
+          <w:numId w:val="12"/>
         </w:numPr>
-        <w:spacing w:line="259" w:lineRule="auto"/>
-        <w:rPr>
-          <w:rFonts w:ascii="Arial" w:hAnsi="Arial" w:cs="Arial"/>
-          <w:sz w:val="24"/>
-          <w:szCs w:val="24"/>
-          <w:lang w:val="en-US"/>
-        </w:rPr>
-      </w:pPr>
-      <w:r>
-        <w:rPr>
-          <w:rFonts w:ascii="Arial" w:hAnsi="Arial" w:cs="Arial"/>
-          <w:sz w:val="24"/>
-          <w:szCs w:val="24"/>
-          <w:lang w:val="en-US"/>
-        </w:rPr>
-        <w:t>The student is only presented their id for them to borrow a book.</w:t>
-      </w:r>
-    </w:p>
-    <w:p>
-      <w:pPr>
-        <w:rPr>
-          <w:lang w:val="en-US"/>
-        </w:rPr>
-      </w:pPr>
-    </w:p>
-    <w:p>
-      <w:pPr>
-        <w:spacing w:line="259" w:lineRule="auto"/>
-        <w:rPr>
-          <w:rFonts w:ascii="Arial" w:hAnsi="Arial" w:cs="Arial"/>
-          <w:sz w:val="24"/>
-          <w:szCs w:val="24"/>
-          <w:lang w:val="en-US"/>
-        </w:rPr>
-      </w:pPr>
-      <w:r>
-        <w:rPr>
-          <w:rFonts w:ascii="Arial" w:hAnsi="Arial" w:cs="Arial"/>
-          <w:sz w:val="24"/>
-          <w:szCs w:val="24"/>
-          <w:lang w:val="en-US"/>
-        </w:rPr>
-        <w:lastRenderedPageBreak/>
-        <w:t>1. Strong Passwords</w:t>
-      </w:r>
-    </w:p>
-    <w:p>
-      <w:pPr>
-        <w:spacing w:line="259" w:lineRule="auto"/>
-        <w:rPr>
-          <w:rFonts w:ascii="Arial" w:hAnsi="Arial" w:cs="Arial"/>
-          <w:sz w:val="24"/>
-          <w:szCs w:val="24"/>
-          <w:lang w:val="en-US"/>
-        </w:rPr>
-      </w:pPr>
-    </w:p>
-    <w:p>
-      <w:pPr>
-        <w:spacing w:line="259" w:lineRule="auto"/>
-        <w:rPr>
-          <w:rFonts w:ascii="Arial" w:hAnsi="Arial" w:cs="Arial"/>
-          <w:sz w:val="24"/>
-          <w:szCs w:val="24"/>
-          <w:lang w:val="en-US"/>
-        </w:rPr>
-      </w:pPr>
-      <w:r>
-        <w:rPr>
-          <w:rFonts w:ascii="Arial" w:hAnsi="Arial" w:cs="Arial"/>
-          <w:sz w:val="24"/>
-          <w:szCs w:val="24"/>
-          <w:lang w:val="en-US"/>
-        </w:rPr>
-        <w:t>Enforce complex passwords: Require a mix of upper and lowercase letters, numbers, and symbols. Set a minimum length (e.g., at least 10 characters).</w:t>
-      </w:r>
-    </w:p>
-    <w:p>
-      <w:pPr>
-        <w:spacing w:line="259" w:lineRule="auto"/>
-        <w:rPr>
-          <w:rFonts w:ascii="Arial" w:hAnsi="Arial" w:cs="Arial"/>
-          <w:sz w:val="24"/>
-          <w:szCs w:val="24"/>
-          <w:lang w:val="en-US"/>
-        </w:rPr>
-      </w:pPr>
-      <w:r>
-        <w:rPr>
-          <w:rFonts w:ascii="Arial" w:hAnsi="Arial" w:cs="Arial"/>
-          <w:sz w:val="24"/>
-          <w:szCs w:val="24"/>
-          <w:lang w:val="en-US"/>
-        </w:rPr>
-        <w:t>Discourage reuse: Prevent users from reusing old passwords or using the same password across different websites.</w:t>
-      </w:r>
-    </w:p>
-    <w:p>
-      <w:pPr>
-        <w:spacing w:line="259" w:lineRule="auto"/>
-        <w:rPr>
-          <w:rFonts w:ascii="Arial" w:hAnsi="Arial" w:cs="Arial"/>
-          <w:sz w:val="24"/>
-          <w:szCs w:val="24"/>
-          <w:lang w:val="en-US"/>
-        </w:rPr>
-      </w:pPr>
-      <w:r>
-        <w:rPr>
-          <w:rFonts w:ascii="Arial" w:hAnsi="Arial" w:cs="Arial"/>
-          <w:sz w:val="24"/>
-          <w:szCs w:val="24"/>
-          <w:lang w:val="en-US"/>
-        </w:rPr>
-        <w:t>Consider password expiration: Though somewhat debated, requiring periodic password changes can reduce risks if a password is compromised.</w:t>
-      </w:r>
-    </w:p>
-    <w:p>
-      <w:pPr>
-        <w:spacing w:line="259" w:lineRule="auto"/>
-        <w:rPr>
-          <w:rFonts w:ascii="Arial" w:hAnsi="Arial" w:cs="Arial"/>
-          <w:sz w:val="24"/>
-          <w:szCs w:val="24"/>
-          <w:lang w:val="en-US"/>
-        </w:rPr>
-      </w:pPr>
-      <w:r>
-        <w:rPr>
-          <w:rFonts w:ascii="Arial" w:hAnsi="Arial" w:cs="Arial"/>
-          <w:sz w:val="24"/>
-          <w:szCs w:val="24"/>
-          <w:lang w:val="en-US"/>
-        </w:rPr>
-        <w:t>2. Two-Factor Authentication (2FA)</w:t>
-      </w:r>
-    </w:p>
-    <w:p>
-      <w:pPr>
-        <w:spacing w:line="259" w:lineRule="auto"/>
-        <w:rPr>
-          <w:rFonts w:ascii="Arial" w:hAnsi="Arial" w:cs="Arial"/>
-          <w:sz w:val="24"/>
-          <w:szCs w:val="24"/>
-          <w:lang w:val="en-US"/>
-        </w:rPr>
-      </w:pPr>
-    </w:p>
-    <w:p>
-      <w:pPr>
-        <w:spacing w:line="259" w:lineRule="auto"/>
-        <w:rPr>
-          <w:rFonts w:ascii="Arial" w:hAnsi="Arial" w:cs="Arial"/>
-          <w:sz w:val="24"/>
-          <w:szCs w:val="24"/>
-          <w:lang w:val="en-US"/>
-        </w:rPr>
-      </w:pPr>
-      <w:r>
-        <w:rPr>
-          <w:rFonts w:ascii="Arial" w:hAnsi="Arial" w:cs="Arial"/>
-          <w:sz w:val="24"/>
-          <w:szCs w:val="24"/>
-          <w:lang w:val="en-US"/>
-        </w:rPr>
-        <w:t>Adds an extra layer: Besides a password, require users to enter a code sent to their phone via SMS or generated by an authenticator app.</w:t>
-      </w:r>
-    </w:p>
-    <w:p>
-      <w:pPr>
-        <w:spacing w:line="259" w:lineRule="auto"/>
-        <w:rPr>
-          <w:rFonts w:ascii="Arial" w:hAnsi="Arial" w:cs="Arial"/>
-          <w:sz w:val="24"/>
-          <w:szCs w:val="24"/>
-          <w:lang w:val="en-US"/>
-        </w:rPr>
-      </w:pPr>
-      <w:r>
-        <w:rPr>
-          <w:rFonts w:ascii="Arial" w:hAnsi="Arial" w:cs="Arial"/>
-          <w:sz w:val="24"/>
-          <w:szCs w:val="24"/>
-          <w:lang w:val="en-US"/>
-        </w:rPr>
-        <w:t>Significantly harder to bypass: Even if a password is stolen, attackers would need the user's physical device as well.</w:t>
-      </w:r>
-    </w:p>
-    <w:p>
-      <w:pPr>
-        <w:spacing w:line="259" w:lineRule="auto"/>
-        <w:rPr>
-          <w:rFonts w:ascii="Arial" w:hAnsi="Arial" w:cs="Arial"/>
-          <w:sz w:val="24"/>
-          <w:szCs w:val="24"/>
-          <w:lang w:val="en-US"/>
-        </w:rPr>
-      </w:pPr>
-      <w:r>
-        <w:rPr>
-          <w:rFonts w:ascii="Arial" w:hAnsi="Arial" w:cs="Arial"/>
-          <w:sz w:val="24"/>
-          <w:szCs w:val="24"/>
-          <w:lang w:val="en-US"/>
-        </w:rPr>
-        <w:t>3. Limited Login Attempts</w:t>
-      </w:r>
-    </w:p>
-    <w:p>
-      <w:pPr>
-        <w:spacing w:line="259" w:lineRule="auto"/>
-        <w:rPr>
-          <w:rFonts w:ascii="Arial" w:hAnsi="Arial" w:cs="Arial"/>
-          <w:sz w:val="24"/>
-          <w:szCs w:val="24"/>
-          <w:lang w:val="en-US"/>
-        </w:rPr>
-      </w:pPr>
-    </w:p>
-    <w:p>
-      <w:pPr>
-        <w:spacing w:line="259" w:lineRule="auto"/>
-        <w:rPr>
-          <w:rFonts w:ascii="Arial" w:hAnsi="Arial" w:cs="Arial"/>
-          <w:sz w:val="24"/>
-          <w:szCs w:val="24"/>
-          <w:lang w:val="en-US"/>
-        </w:rPr>
-      </w:pPr>
-      <w:r>
-        <w:rPr>
-          <w:rFonts w:ascii="Arial" w:hAnsi="Arial" w:cs="Arial"/>
-          <w:sz w:val="24"/>
-          <w:szCs w:val="24"/>
-          <w:lang w:val="en-US"/>
-        </w:rPr>
-        <w:t>Block brute-force attacks: Lock an account after a few failed login attempts (e.g., 3-5 tries). This slows down attackers trying to guess passwords.</w:t>
-      </w:r>
-    </w:p>
-    <w:p>
-      <w:pPr>
-        <w:spacing w:line="259" w:lineRule="auto"/>
-        <w:rPr>
-          <w:rFonts w:ascii="Arial" w:hAnsi="Arial" w:cs="Arial"/>
-          <w:sz w:val="24"/>
-          <w:szCs w:val="24"/>
-          <w:lang w:val="en-US"/>
-        </w:rPr>
-      </w:pPr>
-      <w:r>
-        <w:rPr>
-          <w:rFonts w:ascii="Arial" w:hAnsi="Arial" w:cs="Arial"/>
-          <w:sz w:val="24"/>
-          <w:szCs w:val="24"/>
-          <w:lang w:val="en-US"/>
-        </w:rPr>
-        <w:t>Temporary lockouts: Unlock accounts automatically after a set time (e.g., 30 minutes) to avoid inconveniencing legitimate users.</w:t>
-      </w:r>
-    </w:p>
-    <w:p>
-      <w:pPr>
-        <w:spacing w:line="259" w:lineRule="auto"/>
-        <w:rPr>
-          <w:rFonts w:ascii="Arial" w:hAnsi="Arial" w:cs="Arial"/>
-          <w:sz w:val="24"/>
-          <w:szCs w:val="24"/>
-          <w:lang w:val="en-US"/>
-        </w:rPr>
-      </w:pPr>
-      <w:r>
-        <w:rPr>
-          <w:rFonts w:ascii="Arial" w:hAnsi="Arial" w:cs="Arial"/>
-          <w:sz w:val="24"/>
-          <w:szCs w:val="24"/>
-          <w:lang w:val="en-US"/>
-        </w:rPr>
-        <w:t>4. Input Validation</w:t>
-      </w:r>
-    </w:p>
-    <w:p>
-      <w:pPr>
-        <w:spacing w:line="259" w:lineRule="auto"/>
-        <w:rPr>
-          <w:rFonts w:ascii="Arial" w:hAnsi="Arial" w:cs="Arial"/>
-          <w:sz w:val="24"/>
-          <w:szCs w:val="24"/>
-          <w:lang w:val="en-US"/>
-        </w:rPr>
-      </w:pPr>
-    </w:p>
-    <w:p>
-      <w:pPr>
-        <w:spacing w:line="259" w:lineRule="auto"/>
-        <w:rPr>
-          <w:rFonts w:ascii="Arial" w:hAnsi="Arial" w:cs="Arial"/>
-          <w:sz w:val="24"/>
-          <w:szCs w:val="24"/>
-          <w:lang w:val="en-US"/>
-        </w:rPr>
-      </w:pPr>
-      <w:r>
-        <w:rPr>
-          <w:rFonts w:ascii="Arial" w:hAnsi="Arial" w:cs="Arial"/>
-          <w:sz w:val="24"/>
-          <w:szCs w:val="24"/>
-          <w:lang w:val="en-US"/>
-        </w:rPr>
-        <w:t>Prevent malicious input: Sanitize all data entered by users on forms or search fields. This helps block common web attacks like SQL injection and cross-site scripting (XSS).</w:t>
-      </w:r>
-    </w:p>
-    <w:p>
-      <w:pPr>
-        <w:spacing w:line="259" w:lineRule="auto"/>
-        <w:rPr>
-          <w:rFonts w:ascii="Arial" w:hAnsi="Arial" w:cs="Arial"/>
-          <w:sz w:val="24"/>
-          <w:szCs w:val="24"/>
-          <w:lang w:val="en-US"/>
-        </w:rPr>
-      </w:pPr>
-      <w:r>
-        <w:rPr>
-          <w:rFonts w:ascii="Arial" w:hAnsi="Arial" w:cs="Arial"/>
-          <w:sz w:val="24"/>
-          <w:szCs w:val="24"/>
-          <w:lang w:val="en-US"/>
-        </w:rPr>
-        <w:t>Reduces unexpected errors: Improves system stability by not allowing invalid data to be processed.</w:t>
-      </w:r>
-    </w:p>
-    <w:p>
-      <w:pPr>
-        <w:spacing w:line="259" w:lineRule="auto"/>
-        <w:rPr>
-          <w:rFonts w:ascii="Arial" w:hAnsi="Arial" w:cs="Arial"/>
-          <w:sz w:val="24"/>
-          <w:szCs w:val="24"/>
-          <w:lang w:val="en-US"/>
-        </w:rPr>
-      </w:pPr>
-      <w:r>
-        <w:rPr>
-          <w:rFonts w:ascii="Arial" w:hAnsi="Arial" w:cs="Arial"/>
-          <w:sz w:val="24"/>
-          <w:szCs w:val="24"/>
-          <w:lang w:val="en-US"/>
-        </w:rPr>
-        <w:t>Why Simplicity Matters</w:t>
-      </w:r>
-    </w:p>
-    <w:p>
-      <w:pPr>
-        <w:spacing w:line="259" w:lineRule="auto"/>
-        <w:rPr>
-          <w:rFonts w:ascii="Arial" w:hAnsi="Arial" w:cs="Arial"/>
-          <w:sz w:val="24"/>
-          <w:szCs w:val="24"/>
-          <w:lang w:val="en-US"/>
-        </w:rPr>
-      </w:pPr>
-    </w:p>
-    <w:p>
-      <w:pPr>
-        <w:spacing w:line="259" w:lineRule="auto"/>
-        <w:rPr>
-          <w:rFonts w:ascii="Arial" w:hAnsi="Arial" w:cs="Arial"/>
-          <w:sz w:val="24"/>
-          <w:szCs w:val="24"/>
-          <w:lang w:val="en-US"/>
-        </w:rPr>
-      </w:pPr>
-      <w:r>
-        <w:rPr>
-          <w:rFonts w:ascii="Arial" w:hAnsi="Arial" w:cs="Arial"/>
-          <w:sz w:val="24"/>
-          <w:szCs w:val="24"/>
-          <w:lang w:val="en-US"/>
-        </w:rPr>
-        <w:t>Ease of Implementation: These features are relatively straightforward to set up and manage, even if you don't have extensive technical expertise.</w:t>
-      </w:r>
-    </w:p>
-    <w:p>
-      <w:pPr>
-        <w:spacing w:line="259" w:lineRule="auto"/>
-        <w:rPr>
-          <w:rFonts w:ascii="Arial" w:hAnsi="Arial" w:cs="Arial"/>
-          <w:sz w:val="24"/>
-          <w:szCs w:val="24"/>
-          <w:lang w:val="en-US"/>
-        </w:rPr>
-      </w:pPr>
-      <w:r>
-        <w:rPr>
-          <w:rFonts w:ascii="Arial" w:hAnsi="Arial" w:cs="Arial"/>
-          <w:sz w:val="24"/>
-          <w:szCs w:val="24"/>
-          <w:lang w:val="en-US"/>
-        </w:rPr>
-        <w:lastRenderedPageBreak/>
-        <w:t>User-friendliness: Simple security measures are less likely to frustrate users and create barriers to adoption.</w:t>
-      </w:r>
-    </w:p>
-    <w:p>
-      <w:pPr>
-        <w:spacing w:line="259" w:lineRule="auto"/>
-        <w:rPr>
-          <w:rFonts w:ascii="Arial" w:hAnsi="Arial" w:cs="Arial"/>
-          <w:sz w:val="24"/>
-          <w:szCs w:val="24"/>
-          <w:lang w:val="en-US"/>
-        </w:rPr>
-      </w:pPr>
-      <w:r>
-        <w:rPr>
-          <w:rFonts w:ascii="Arial" w:hAnsi="Arial" w:cs="Arial"/>
-          <w:sz w:val="24"/>
-          <w:szCs w:val="24"/>
-          <w:lang w:val="en-US"/>
-        </w:rPr>
-        <w:t>Strong Baseline: While advanced security is always a goal, these simple features provide significant protection against many common threats.</w:t>
-      </w:r>
-    </w:p>
-    <w:p>
-      <w:pPr>
-        <w:spacing w:line="259" w:lineRule="auto"/>
-        <w:rPr>
-          <w:rFonts w:ascii="Arial" w:hAnsi="Arial" w:cs="Arial"/>
-          <w:sz w:val="24"/>
-          <w:szCs w:val="24"/>
-          <w:lang w:val="en-US"/>
-        </w:rPr>
-      </w:pPr>
-    </w:p>
-    <w:p>
-      <w:pPr>
-        <w:spacing w:line="259" w:lineRule="auto"/>
-        <w:rPr>
-          <w:rFonts w:ascii="Arial" w:hAnsi="Arial" w:cs="Arial"/>
-          <w:sz w:val="24"/>
-          <w:szCs w:val="24"/>
-          <w:lang w:val="en-US"/>
-        </w:rPr>
-      </w:pPr>
-    </w:p>
-    <w:p>
-      <w:pPr>
-        <w:spacing w:line="259" w:lineRule="auto"/>
-        <w:rPr>
-          <w:rFonts w:ascii="Arial" w:hAnsi="Arial" w:cs="Arial"/>
-          <w:sz w:val="24"/>
-          <w:szCs w:val="24"/>
-          <w:lang w:val="en-US"/>
-        </w:rPr>
-      </w:pPr>
-    </w:p>
-    <w:p>
-      <w:pPr>
-        <w:spacing w:line="259" w:lineRule="auto"/>
-        <w:rPr>
-          <w:rFonts w:ascii="Arial" w:hAnsi="Arial" w:cs="Arial"/>
-          <w:sz w:val="24"/>
-          <w:szCs w:val="24"/>
-          <w:lang w:val="en-US"/>
-        </w:rPr>
-      </w:pPr>
-    </w:p>
-    <w:p>
-      <w:pPr>
-        <w:spacing w:line="259" w:lineRule="auto"/>
-        <w:rPr>
-          <w:rFonts w:ascii="Arial" w:hAnsi="Arial" w:cs="Arial"/>
-          <w:sz w:val="24"/>
-          <w:szCs w:val="24"/>
-          <w:lang w:val="en-US"/>
-        </w:rPr>
-      </w:pPr>
-    </w:p>
-    <w:p>
-      <w:pPr>
-        <w:spacing w:line="259" w:lineRule="auto"/>
-        <w:rPr>
-          <w:rFonts w:ascii="Arial" w:hAnsi="Arial" w:cs="Arial"/>
-          <w:sz w:val="24"/>
-          <w:szCs w:val="24"/>
-          <w:lang w:val="en-US"/>
-        </w:rPr>
-      </w:pPr>
-    </w:p>
-    <w:p>
-      <w:pPr>
-        <w:rPr>
-          <w:rFonts w:ascii="Arial" w:hAnsi="Arial" w:cs="Arial"/>
-          <w:sz w:val="24"/>
-          <w:szCs w:val="24"/>
-          <w:lang w:val="en-US"/>
-        </w:rPr>
-      </w:pPr>
-    </w:p>
-    <w:p>
-      <w:pPr>
-        <w:rPr>
-          <w:rFonts w:ascii="Arial" w:hAnsi="Arial" w:cs="Arial"/>
-          <w:sz w:val="24"/>
-          <w:szCs w:val="24"/>
-          <w:lang w:val="en-US"/>
-        </w:rPr>
-      </w:pPr>
-    </w:p>
-    <w:p>
-      <w:pPr>
-        <w:rPr>
-          <w:rFonts w:ascii="Arial" w:hAnsi="Arial" w:cs="Arial"/>
-          <w:sz w:val="24"/>
-          <w:szCs w:val="24"/>
-          <w:lang w:val="en-US"/>
-        </w:rPr>
-      </w:pPr>
-    </w:p>
-    <w:p>
-      <w:pPr>
-        <w:ind w:left="360"/>
-        <w:rPr>
-          <w:rFonts w:ascii="Arial" w:hAnsi="Arial" w:cs="Arial"/>
-          <w:sz w:val="24"/>
-          <w:szCs w:val="24"/>
-          <w:lang w:val="en-US"/>
-        </w:rPr>
-      </w:pPr>
-    </w:p>
-    <w:p>
-      <w:pPr>
-        <w:spacing w:line="276" w:lineRule="auto"/>
-        <w:jc w:val="both"/>
-        <w:rPr>
-          <w:rFonts w:ascii="Arial" w:hAnsi="Arial" w:cs="Arial"/>
-          <w:sz w:val="24"/>
-          <w:szCs w:val="24"/>
-        </w:rPr>
-      </w:pPr>
-    </w:p>
-    <w:p>
-      <w:pPr>
-        <w:spacing w:line="276" w:lineRule="auto"/>
-        <w:jc w:val="both"/>
-        <w:rPr>
-          <w:rFonts w:ascii="Arial" w:hAnsi="Arial" w:cs="Arial"/>
-          <w:sz w:val="24"/>
-          <w:szCs w:val="24"/>
-        </w:rPr>
-      </w:pPr>
-    </w:p>
-    <w:p>
-      <w:pPr>
-        <w:spacing w:line="276" w:lineRule="auto"/>
-        <w:jc w:val="both"/>
-        <w:rPr>
-          <w:rFonts w:ascii="Arial" w:hAnsi="Arial" w:cs="Arial"/>
-          <w:sz w:val="24"/>
-          <w:szCs w:val="24"/>
-        </w:rPr>
-      </w:pPr>
-      <w:r>
-        <w:rPr>
-          <w:rFonts w:ascii="Arial" w:hAnsi="Arial" w:cs="Arial"/>
-          <w:sz w:val="24"/>
-          <w:szCs w:val="24"/>
-        </w:rPr>
-        <w:t xml:space="preserve"> </w:t>
-      </w:r>
-    </w:p>
-    <w:p/>
+        <w:rPr>
+          <w:rFonts w:ascii="Arial" w:hAnsi="Arial" w:cs="Arial"/>
+          <w:sz w:val="24"/>
+          <w:szCs w:val="24"/>
+        </w:rPr>
+      </w:pPr>
+      <w:r>
+        <w:rPr>
+          <w:rFonts w:ascii="Arial" w:hAnsi="Arial" w:cs="Arial"/>
+          <w:sz w:val="24"/>
+          <w:szCs w:val="24"/>
+        </w:rPr>
+        <w:t>Patients are required to provide accurate identification credentials to healthcare providers for appointment scheduling and management.</w:t>
+      </w:r>
+    </w:p>
     <w:sectPr>
       <w:headerReference w:type="default" r:id="rId8"/>
       <w:pgSz w:w="12240" w:h="15840"/>
@@ -5492,6 +5104,119 @@
     </w:lvl>
   </w:abstractNum>
   <w:abstractNum w:abstractNumId="1" w15:restartNumberingAfterBreak="0">
+    <w:nsid w:val="251C5158"/>
+    <w:multiLevelType w:val="hybridMultilevel"/>
+    <w:tmpl w:val="B4746B9C"/>
+    <w:lvl w:ilvl="0" w:tplc="34090001">
+      <w:start w:val="1"/>
+      <w:numFmt w:val="bullet"/>
+      <w:lvlText w:val=""/>
+      <w:lvlJc w:val="left"/>
+      <w:pPr>
+        <w:ind w:left="720" w:hanging="360"/>
+      </w:pPr>
+      <w:rPr>
+        <w:rFonts w:ascii="Symbol" w:hAnsi="Symbol" w:hint="default"/>
+      </w:rPr>
+    </w:lvl>
+    <w:lvl w:ilvl="1" w:tplc="34090003" w:tentative="1">
+      <w:start w:val="1"/>
+      <w:numFmt w:val="bullet"/>
+      <w:lvlText w:val="o"/>
+      <w:lvlJc w:val="left"/>
+      <w:pPr>
+        <w:ind w:left="1440" w:hanging="360"/>
+      </w:pPr>
+      <w:rPr>
+        <w:rFonts w:ascii="Courier New" w:hAnsi="Courier New" w:cs="Courier New" w:hint="default"/>
+      </w:rPr>
+    </w:lvl>
+    <w:lvl w:ilvl="2" w:tplc="34090005" w:tentative="1">
+      <w:start w:val="1"/>
+      <w:numFmt w:val="bullet"/>
+      <w:lvlText w:val=""/>
+      <w:lvlJc w:val="left"/>
+      <w:pPr>
+        <w:ind w:left="2160" w:hanging="360"/>
+      </w:pPr>
+      <w:rPr>
+        <w:rFonts w:ascii="Wingdings" w:hAnsi="Wingdings" w:hint="default"/>
+      </w:rPr>
+    </w:lvl>
+    <w:lvl w:ilvl="3" w:tplc="34090001" w:tentative="1">
+      <w:start w:val="1"/>
+      <w:numFmt w:val="bullet"/>
+      <w:lvlText w:val=""/>
+      <w:lvlJc w:val="left"/>
+      <w:pPr>
+        <w:ind w:left="2880" w:hanging="360"/>
+      </w:pPr>
+      <w:rPr>
+        <w:rFonts w:ascii="Symbol" w:hAnsi="Symbol" w:hint="default"/>
+      </w:rPr>
+    </w:lvl>
+    <w:lvl w:ilvl="4" w:tplc="34090003" w:tentative="1">
+      <w:start w:val="1"/>
+      <w:numFmt w:val="bullet"/>
+      <w:lvlText w:val="o"/>
+      <w:lvlJc w:val="left"/>
+      <w:pPr>
+        <w:ind w:left="3600" w:hanging="360"/>
+      </w:pPr>
+      <w:rPr>
+        <w:rFonts w:ascii="Courier New" w:hAnsi="Courier New" w:cs="Courier New" w:hint="default"/>
+      </w:rPr>
+    </w:lvl>
+    <w:lvl w:ilvl="5" w:tplc="34090005" w:tentative="1">
+      <w:start w:val="1"/>
+      <w:numFmt w:val="bullet"/>
+      <w:lvlText w:val=""/>
+      <w:lvlJc w:val="left"/>
+      <w:pPr>
+        <w:ind w:left="4320" w:hanging="360"/>
+      </w:pPr>
+      <w:rPr>
+        <w:rFonts w:ascii="Wingdings" w:hAnsi="Wingdings" w:hint="default"/>
+      </w:rPr>
+    </w:lvl>
+    <w:lvl w:ilvl="6" w:tplc="34090001" w:tentative="1">
+      <w:start w:val="1"/>
+      <w:numFmt w:val="bullet"/>
+      <w:lvlText w:val=""/>
+      <w:lvlJc w:val="left"/>
+      <w:pPr>
+        <w:ind w:left="5040" w:hanging="360"/>
+      </w:pPr>
+      <w:rPr>
+        <w:rFonts w:ascii="Symbol" w:hAnsi="Symbol" w:hint="default"/>
+      </w:rPr>
+    </w:lvl>
+    <w:lvl w:ilvl="7" w:tplc="34090003" w:tentative="1">
+      <w:start w:val="1"/>
+      <w:numFmt w:val="bullet"/>
+      <w:lvlText w:val="o"/>
+      <w:lvlJc w:val="left"/>
+      <w:pPr>
+        <w:ind w:left="5760" w:hanging="360"/>
+      </w:pPr>
+      <w:rPr>
+        <w:rFonts w:ascii="Courier New" w:hAnsi="Courier New" w:cs="Courier New" w:hint="default"/>
+      </w:rPr>
+    </w:lvl>
+    <w:lvl w:ilvl="8" w:tplc="34090005" w:tentative="1">
+      <w:start w:val="1"/>
+      <w:numFmt w:val="bullet"/>
+      <w:lvlText w:val=""/>
+      <w:lvlJc w:val="left"/>
+      <w:pPr>
+        <w:ind w:left="6480" w:hanging="360"/>
+      </w:pPr>
+      <w:rPr>
+        <w:rFonts w:ascii="Wingdings" w:hAnsi="Wingdings" w:hint="default"/>
+      </w:rPr>
+    </w:lvl>
+  </w:abstractNum>
+  <w:abstractNum w:abstractNumId="2" w15:restartNumberingAfterBreak="0">
     <w:nsid w:val="28A56C0A"/>
     <w:multiLevelType w:val="hybridMultilevel"/>
     <w:tmpl w:val="31F4AE4E"/>
@@ -5604,7 +5329,7 @@
       </w:rPr>
     </w:lvl>
   </w:abstractNum>
-  <w:abstractNum w:abstractNumId="2" w15:restartNumberingAfterBreak="0">
+  <w:abstractNum w:abstractNumId="3" w15:restartNumberingAfterBreak="0">
     <w:nsid w:val="41146D9C"/>
     <w:multiLevelType w:val="hybridMultilevel"/>
     <w:tmpl w:val="71A65D4C"/>
@@ -5717,7 +5442,7 @@
       </w:rPr>
     </w:lvl>
   </w:abstractNum>
-  <w:abstractNum w:abstractNumId="3" w15:restartNumberingAfterBreak="0">
+  <w:abstractNum w:abstractNumId="4" w15:restartNumberingAfterBreak="0">
     <w:nsid w:val="55057B27"/>
     <w:multiLevelType w:val="hybridMultilevel"/>
     <w:tmpl w:val="A16AC918"/>
@@ -5830,7 +5555,7 @@
       </w:rPr>
     </w:lvl>
   </w:abstractNum>
-  <w:abstractNum w:abstractNumId="4" w15:restartNumberingAfterBreak="0">
+  <w:abstractNum w:abstractNumId="5" w15:restartNumberingAfterBreak="0">
     <w:nsid w:val="56A25DF0"/>
     <w:multiLevelType w:val="hybridMultilevel"/>
     <w:tmpl w:val="8EB2DAD2"/>
@@ -5943,7 +5668,233 @@
       </w:rPr>
     </w:lvl>
   </w:abstractNum>
-  <w:abstractNum w:abstractNumId="5" w15:restartNumberingAfterBreak="0">
+  <w:abstractNum w:abstractNumId="6" w15:restartNumberingAfterBreak="0">
+    <w:nsid w:val="5AD73968"/>
+    <w:multiLevelType w:val="hybridMultilevel"/>
+    <w:tmpl w:val="FD2E73DC"/>
+    <w:lvl w:ilvl="0" w:tplc="34090001">
+      <w:start w:val="1"/>
+      <w:numFmt w:val="bullet"/>
+      <w:lvlText w:val=""/>
+      <w:lvlJc w:val="left"/>
+      <w:pPr>
+        <w:ind w:left="720" w:hanging="360"/>
+      </w:pPr>
+      <w:rPr>
+        <w:rFonts w:ascii="Symbol" w:hAnsi="Symbol" w:hint="default"/>
+      </w:rPr>
+    </w:lvl>
+    <w:lvl w:ilvl="1" w:tplc="34090003" w:tentative="1">
+      <w:start w:val="1"/>
+      <w:numFmt w:val="bullet"/>
+      <w:lvlText w:val="o"/>
+      <w:lvlJc w:val="left"/>
+      <w:pPr>
+        <w:ind w:left="1440" w:hanging="360"/>
+      </w:pPr>
+      <w:rPr>
+        <w:rFonts w:ascii="Courier New" w:hAnsi="Courier New" w:cs="Courier New" w:hint="default"/>
+      </w:rPr>
+    </w:lvl>
+    <w:lvl w:ilvl="2" w:tplc="34090005" w:tentative="1">
+      <w:start w:val="1"/>
+      <w:numFmt w:val="bullet"/>
+      <w:lvlText w:val=""/>
+      <w:lvlJc w:val="left"/>
+      <w:pPr>
+        <w:ind w:left="2160" w:hanging="360"/>
+      </w:pPr>
+      <w:rPr>
+        <w:rFonts w:ascii="Wingdings" w:hAnsi="Wingdings" w:hint="default"/>
+      </w:rPr>
+    </w:lvl>
+    <w:lvl w:ilvl="3" w:tplc="34090001" w:tentative="1">
+      <w:start w:val="1"/>
+      <w:numFmt w:val="bullet"/>
+      <w:lvlText w:val=""/>
+      <w:lvlJc w:val="left"/>
+      <w:pPr>
+        <w:ind w:left="2880" w:hanging="360"/>
+      </w:pPr>
+      <w:rPr>
+        <w:rFonts w:ascii="Symbol" w:hAnsi="Symbol" w:hint="default"/>
+      </w:rPr>
+    </w:lvl>
+    <w:lvl w:ilvl="4" w:tplc="34090003" w:tentative="1">
+      <w:start w:val="1"/>
+      <w:numFmt w:val="bullet"/>
+      <w:lvlText w:val="o"/>
+      <w:lvlJc w:val="left"/>
+      <w:pPr>
+        <w:ind w:left="3600" w:hanging="360"/>
+      </w:pPr>
+      <w:rPr>
+        <w:rFonts w:ascii="Courier New" w:hAnsi="Courier New" w:cs="Courier New" w:hint="default"/>
+      </w:rPr>
+    </w:lvl>
+    <w:lvl w:ilvl="5" w:tplc="34090005" w:tentative="1">
+      <w:start w:val="1"/>
+      <w:numFmt w:val="bullet"/>
+      <w:lvlText w:val=""/>
+      <w:lvlJc w:val="left"/>
+      <w:pPr>
+        <w:ind w:left="4320" w:hanging="360"/>
+      </w:pPr>
+      <w:rPr>
+        <w:rFonts w:ascii="Wingdings" w:hAnsi="Wingdings" w:hint="default"/>
+      </w:rPr>
+    </w:lvl>
+    <w:lvl w:ilvl="6" w:tplc="34090001" w:tentative="1">
+      <w:start w:val="1"/>
+      <w:numFmt w:val="bullet"/>
+      <w:lvlText w:val=""/>
+      <w:lvlJc w:val="left"/>
+      <w:pPr>
+        <w:ind w:left="5040" w:hanging="360"/>
+      </w:pPr>
+      <w:rPr>
+        <w:rFonts w:ascii="Symbol" w:hAnsi="Symbol" w:hint="default"/>
+      </w:rPr>
+    </w:lvl>
+    <w:lvl w:ilvl="7" w:tplc="34090003" w:tentative="1">
+      <w:start w:val="1"/>
+      <w:numFmt w:val="bullet"/>
+      <w:lvlText w:val="o"/>
+      <w:lvlJc w:val="left"/>
+      <w:pPr>
+        <w:ind w:left="5760" w:hanging="360"/>
+      </w:pPr>
+      <w:rPr>
+        <w:rFonts w:ascii="Courier New" w:hAnsi="Courier New" w:cs="Courier New" w:hint="default"/>
+      </w:rPr>
+    </w:lvl>
+    <w:lvl w:ilvl="8" w:tplc="34090005" w:tentative="1">
+      <w:start w:val="1"/>
+      <w:numFmt w:val="bullet"/>
+      <w:lvlText w:val=""/>
+      <w:lvlJc w:val="left"/>
+      <w:pPr>
+        <w:ind w:left="6480" w:hanging="360"/>
+      </w:pPr>
+      <w:rPr>
+        <w:rFonts w:ascii="Wingdings" w:hAnsi="Wingdings" w:hint="default"/>
+      </w:rPr>
+    </w:lvl>
+  </w:abstractNum>
+  <w:abstractNum w:abstractNumId="7" w15:restartNumberingAfterBreak="0">
+    <w:nsid w:val="5B8F37AF"/>
+    <w:multiLevelType w:val="hybridMultilevel"/>
+    <w:tmpl w:val="CF98A1A6"/>
+    <w:lvl w:ilvl="0" w:tplc="34090001">
+      <w:start w:val="1"/>
+      <w:numFmt w:val="bullet"/>
+      <w:lvlText w:val=""/>
+      <w:lvlJc w:val="left"/>
+      <w:pPr>
+        <w:ind w:left="720" w:hanging="360"/>
+      </w:pPr>
+      <w:rPr>
+        <w:rFonts w:ascii="Symbol" w:hAnsi="Symbol" w:hint="default"/>
+      </w:rPr>
+    </w:lvl>
+    <w:lvl w:ilvl="1" w:tplc="34090003" w:tentative="1">
+      <w:start w:val="1"/>
+      <w:numFmt w:val="bullet"/>
+      <w:lvlText w:val="o"/>
+      <w:lvlJc w:val="left"/>
+      <w:pPr>
+        <w:ind w:left="1440" w:hanging="360"/>
+      </w:pPr>
+      <w:rPr>
+        <w:rFonts w:ascii="Courier New" w:hAnsi="Courier New" w:cs="Courier New" w:hint="default"/>
+      </w:rPr>
+    </w:lvl>
+    <w:lvl w:ilvl="2" w:tplc="34090005" w:tentative="1">
+      <w:start w:val="1"/>
+      <w:numFmt w:val="bullet"/>
+      <w:lvlText w:val=""/>
+      <w:lvlJc w:val="left"/>
+      <w:pPr>
+        <w:ind w:left="2160" w:hanging="360"/>
+      </w:pPr>
+      <w:rPr>
+        <w:rFonts w:ascii="Wingdings" w:hAnsi="Wingdings" w:hint="default"/>
+      </w:rPr>
+    </w:lvl>
+    <w:lvl w:ilvl="3" w:tplc="34090001" w:tentative="1">
+      <w:start w:val="1"/>
+      <w:numFmt w:val="bullet"/>
+      <w:lvlText w:val=""/>
+      <w:lvlJc w:val="left"/>
+      <w:pPr>
+        <w:ind w:left="2880" w:hanging="360"/>
+      </w:pPr>
+      <w:rPr>
+        <w:rFonts w:ascii="Symbol" w:hAnsi="Symbol" w:hint="default"/>
+      </w:rPr>
+    </w:lvl>
+    <w:lvl w:ilvl="4" w:tplc="34090003" w:tentative="1">
+      <w:start w:val="1"/>
+      <w:numFmt w:val="bullet"/>
+      <w:lvlText w:val="o"/>
+      <w:lvlJc w:val="left"/>
+      <w:pPr>
+        <w:ind w:left="3600" w:hanging="360"/>
+      </w:pPr>
+      <w:rPr>
+        <w:rFonts w:ascii="Courier New" w:hAnsi="Courier New" w:cs="Courier New" w:hint="default"/>
+      </w:rPr>
+    </w:lvl>
+    <w:lvl w:ilvl="5" w:tplc="34090005" w:tentative="1">
+      <w:start w:val="1"/>
+      <w:numFmt w:val="bullet"/>
+      <w:lvlText w:val=""/>
+      <w:lvlJc w:val="left"/>
+      <w:pPr>
+        <w:ind w:left="4320" w:hanging="360"/>
+      </w:pPr>
+      <w:rPr>
+        <w:rFonts w:ascii="Wingdings" w:hAnsi="Wingdings" w:hint="default"/>
+      </w:rPr>
+    </w:lvl>
+    <w:lvl w:ilvl="6" w:tplc="34090001" w:tentative="1">
+      <w:start w:val="1"/>
+      <w:numFmt w:val="bullet"/>
+      <w:lvlText w:val=""/>
+      <w:lvlJc w:val="left"/>
+      <w:pPr>
+        <w:ind w:left="5040" w:hanging="360"/>
+      </w:pPr>
+      <w:rPr>
+        <w:rFonts w:ascii="Symbol" w:hAnsi="Symbol" w:hint="default"/>
+      </w:rPr>
+    </w:lvl>
+    <w:lvl w:ilvl="7" w:tplc="34090003" w:tentative="1">
+      <w:start w:val="1"/>
+      <w:numFmt w:val="bullet"/>
+      <w:lvlText w:val="o"/>
+      <w:lvlJc w:val="left"/>
+      <w:pPr>
+        <w:ind w:left="5760" w:hanging="360"/>
+      </w:pPr>
+      <w:rPr>
+        <w:rFonts w:ascii="Courier New" w:hAnsi="Courier New" w:cs="Courier New" w:hint="default"/>
+      </w:rPr>
+    </w:lvl>
+    <w:lvl w:ilvl="8" w:tplc="34090005" w:tentative="1">
+      <w:start w:val="1"/>
+      <w:numFmt w:val="bullet"/>
+      <w:lvlText w:val=""/>
+      <w:lvlJc w:val="left"/>
+      <w:pPr>
+        <w:ind w:left="6480" w:hanging="360"/>
+      </w:pPr>
+      <w:rPr>
+        <w:rFonts w:ascii="Wingdings" w:hAnsi="Wingdings" w:hint="default"/>
+      </w:rPr>
+    </w:lvl>
+  </w:abstractNum>
+  <w:abstractNum w:abstractNumId="8" w15:restartNumberingAfterBreak="0">
     <w:nsid w:val="5E2275A1"/>
     <w:multiLevelType w:val="hybridMultilevel"/>
     <w:tmpl w:val="CBF2A8C0"/>
@@ -6056,7 +6007,7 @@
       </w:rPr>
     </w:lvl>
   </w:abstractNum>
-  <w:abstractNum w:abstractNumId="6" w15:restartNumberingAfterBreak="0">
+  <w:abstractNum w:abstractNumId="9" w15:restartNumberingAfterBreak="0">
     <w:nsid w:val="6518076B"/>
     <w:multiLevelType w:val="hybridMultilevel"/>
     <w:tmpl w:val="CF3E1BFE"/>
@@ -6169,7 +6120,7 @@
       </w:rPr>
     </w:lvl>
   </w:abstractNum>
-  <w:abstractNum w:abstractNumId="7" w15:restartNumberingAfterBreak="0">
+  <w:abstractNum w:abstractNumId="10" w15:restartNumberingAfterBreak="0">
     <w:nsid w:val="774F6ABA"/>
     <w:multiLevelType w:val="multilevel"/>
     <w:tmpl w:val="523EA82A"/>
@@ -6318,29 +6269,154 @@
       </w:rPr>
     </w:lvl>
   </w:abstractNum>
+  <w:abstractNum w:abstractNumId="11" w15:restartNumberingAfterBreak="0">
+    <w:nsid w:val="77747119"/>
+    <w:multiLevelType w:val="hybridMultilevel"/>
+    <w:tmpl w:val="DA34BD0C"/>
+    <w:lvl w:ilvl="0" w:tplc="34090001">
+      <w:start w:val="1"/>
+      <w:numFmt w:val="bullet"/>
+      <w:lvlText w:val=""/>
+      <w:lvlJc w:val="left"/>
+      <w:pPr>
+        <w:ind w:left="720" w:hanging="360"/>
+      </w:pPr>
+      <w:rPr>
+        <w:rFonts w:ascii="Symbol" w:hAnsi="Symbol" w:hint="default"/>
+      </w:rPr>
+    </w:lvl>
+    <w:lvl w:ilvl="1" w:tplc="34090003" w:tentative="1">
+      <w:start w:val="1"/>
+      <w:numFmt w:val="bullet"/>
+      <w:lvlText w:val="o"/>
+      <w:lvlJc w:val="left"/>
+      <w:pPr>
+        <w:ind w:left="1440" w:hanging="360"/>
+      </w:pPr>
+      <w:rPr>
+        <w:rFonts w:ascii="Courier New" w:hAnsi="Courier New" w:cs="Courier New" w:hint="default"/>
+      </w:rPr>
+    </w:lvl>
+    <w:lvl w:ilvl="2" w:tplc="34090005" w:tentative="1">
+      <w:start w:val="1"/>
+      <w:numFmt w:val="bullet"/>
+      <w:lvlText w:val=""/>
+      <w:lvlJc w:val="left"/>
+      <w:pPr>
+        <w:ind w:left="2160" w:hanging="360"/>
+      </w:pPr>
+      <w:rPr>
+        <w:rFonts w:ascii="Wingdings" w:hAnsi="Wingdings" w:hint="default"/>
+      </w:rPr>
+    </w:lvl>
+    <w:lvl w:ilvl="3" w:tplc="34090001" w:tentative="1">
+      <w:start w:val="1"/>
+      <w:numFmt w:val="bullet"/>
+      <w:lvlText w:val=""/>
+      <w:lvlJc w:val="left"/>
+      <w:pPr>
+        <w:ind w:left="2880" w:hanging="360"/>
+      </w:pPr>
+      <w:rPr>
+        <w:rFonts w:ascii="Symbol" w:hAnsi="Symbol" w:hint="default"/>
+      </w:rPr>
+    </w:lvl>
+    <w:lvl w:ilvl="4" w:tplc="34090003" w:tentative="1">
+      <w:start w:val="1"/>
+      <w:numFmt w:val="bullet"/>
+      <w:lvlText w:val="o"/>
+      <w:lvlJc w:val="left"/>
+      <w:pPr>
+        <w:ind w:left="3600" w:hanging="360"/>
+      </w:pPr>
+      <w:rPr>
+        <w:rFonts w:ascii="Courier New" w:hAnsi="Courier New" w:cs="Courier New" w:hint="default"/>
+      </w:rPr>
+    </w:lvl>
+    <w:lvl w:ilvl="5" w:tplc="34090005" w:tentative="1">
+      <w:start w:val="1"/>
+      <w:numFmt w:val="bullet"/>
+      <w:lvlText w:val=""/>
+      <w:lvlJc w:val="left"/>
+      <w:pPr>
+        <w:ind w:left="4320" w:hanging="360"/>
+      </w:pPr>
+      <w:rPr>
+        <w:rFonts w:ascii="Wingdings" w:hAnsi="Wingdings" w:hint="default"/>
+      </w:rPr>
+    </w:lvl>
+    <w:lvl w:ilvl="6" w:tplc="34090001" w:tentative="1">
+      <w:start w:val="1"/>
+      <w:numFmt w:val="bullet"/>
+      <w:lvlText w:val=""/>
+      <w:lvlJc w:val="left"/>
+      <w:pPr>
+        <w:ind w:left="5040" w:hanging="360"/>
+      </w:pPr>
+      <w:rPr>
+        <w:rFonts w:ascii="Symbol" w:hAnsi="Symbol" w:hint="default"/>
+      </w:rPr>
+    </w:lvl>
+    <w:lvl w:ilvl="7" w:tplc="34090003" w:tentative="1">
+      <w:start w:val="1"/>
+      <w:numFmt w:val="bullet"/>
+      <w:lvlText w:val="o"/>
+      <w:lvlJc w:val="left"/>
+      <w:pPr>
+        <w:ind w:left="5760" w:hanging="360"/>
+      </w:pPr>
+      <w:rPr>
+        <w:rFonts w:ascii="Courier New" w:hAnsi="Courier New" w:cs="Courier New" w:hint="default"/>
+      </w:rPr>
+    </w:lvl>
+    <w:lvl w:ilvl="8" w:tplc="34090005" w:tentative="1">
+      <w:start w:val="1"/>
+      <w:numFmt w:val="bullet"/>
+      <w:lvlText w:val=""/>
+      <w:lvlJc w:val="left"/>
+      <w:pPr>
+        <w:ind w:left="6480" w:hanging="360"/>
+      </w:pPr>
+      <w:rPr>
+        <w:rFonts w:ascii="Wingdings" w:hAnsi="Wingdings" w:hint="default"/>
+      </w:rPr>
+    </w:lvl>
+  </w:abstractNum>
   <w:num w:numId="1" w16cid:durableId="1245459752">
-    <w:abstractNumId w:val="2"/>
+    <w:abstractNumId w:val="3"/>
   </w:num>
   <w:num w:numId="2" w16cid:durableId="854342432">
-    <w:abstractNumId w:val="7"/>
+    <w:abstractNumId w:val="10"/>
   </w:num>
   <w:num w:numId="3" w16cid:durableId="2013947738">
-    <w:abstractNumId w:val="3"/>
+    <w:abstractNumId w:val="4"/>
   </w:num>
   <w:num w:numId="4" w16cid:durableId="88741908">
     <w:abstractNumId w:val="0"/>
   </w:num>
   <w:num w:numId="5" w16cid:durableId="1956715572">
-    <w:abstractNumId w:val="6"/>
+    <w:abstractNumId w:val="9"/>
   </w:num>
   <w:num w:numId="6" w16cid:durableId="1724058776">
-    <w:abstractNumId w:val="4"/>
+    <w:abstractNumId w:val="5"/>
   </w:num>
   <w:num w:numId="7" w16cid:durableId="57821538">
+    <w:abstractNumId w:val="2"/>
+  </w:num>
+  <w:num w:numId="8" w16cid:durableId="879393447">
+    <w:abstractNumId w:val="8"/>
+  </w:num>
+  <w:num w:numId="9" w16cid:durableId="812873684">
+    <w:abstractNumId w:val="7"/>
+  </w:num>
+  <w:num w:numId="10" w16cid:durableId="78212289">
+    <w:abstractNumId w:val="11"/>
+  </w:num>
+  <w:num w:numId="11" w16cid:durableId="1069304016">
     <w:abstractNumId w:val="1"/>
   </w:num>
-  <w:num w:numId="8" w16cid:durableId="879393447">
-    <w:abstractNumId w:val="5"/>
+  <w:num w:numId="12" w16cid:durableId="1192107048">
+    <w:abstractNumId w:val="6"/>
   </w:num>
 </w:numbering>
 </file>

</xml_diff>